<commit_message>
added frontend to docker compose
</commit_message>
<xml_diff>
--- a/Rapport Integration Des Applications(1).docx
+++ b/Rapport Integration Des Applications(1).docx
@@ -4952,14 +4952,30 @@
         <w:br/>
         <w:t>The brilliance of </w:t>
       </w:r>
-      <w:hyperlink r:id="rId19" w:tgtFrame="_blank" w:history="1">
-        <w:r>
-          <w:rPr>
-            <w:lang w:val="en-US"/>
-          </w:rPr>
-          <w:t>Docker</w:t>
-        </w:r>
-      </w:hyperlink>
+      <w:r>
+        <w:fldChar w:fldCharType="begin"/>
+      </w:r>
+      <w:r>
+        <w:rPr>
+          <w:lang w:val="en-US"/>
+        </w:rPr>
+        <w:instrText xml:space="preserve"> HYPERLINK "https://www.simplilearn.com/docker-tutorial-article" \t "_blank" </w:instrText>
+      </w:r>
+      <w:r>
+        <w:fldChar w:fldCharType="separate"/>
+      </w:r>
+      <w:r>
+        <w:rPr>
+          <w:lang w:val="en-US"/>
+        </w:rPr>
+        <w:t>Docker</w:t>
+      </w:r>
+      <w:r>
+        <w:rPr>
+          <w:lang w:val="en-US"/>
+        </w:rPr>
+        <w:fldChar w:fldCharType="end"/>
+      </w:r>
       <w:r>
         <w:rPr>
           <w:shd w:val="clear" w:color="auto" w:fill="FFFFFF"/>
@@ -5215,7 +5231,6 @@
         </w:rPr>
         <w:t xml:space="preserve"> in order to use docker we install docker </w:t>
       </w:r>
-      <w:proofErr w:type="gramStart"/>
       <w:r>
         <w:rPr>
           <w:lang w:val="en-US" w:eastAsia="fr-FR"/>
@@ -5226,14 +5241,7 @@
         <w:rPr>
           <w:lang w:val="en-US" w:eastAsia="fr-FR"/>
         </w:rPr>
-        <w:t>ool box</w:t>
-      </w:r>
-      <w:proofErr w:type="gramEnd"/>
-      <w:r>
-        <w:rPr>
-          <w:lang w:val="en-US" w:eastAsia="fr-FR"/>
-        </w:rPr>
-        <w:t> from</w:t>
+        <w:t>ool box from</w:t>
       </w:r>
       <w:r>
         <w:rPr>
@@ -5727,21 +5735,7 @@
         <w:rPr>
           <w:lang w:val="en-US" w:eastAsia="fr-FR"/>
         </w:rPr>
-        <w:t xml:space="preserve"> a service in a backend folder. And then for each service we will have to create its own database. </w:t>
-      </w:r>
-      <w:proofErr w:type="gramStart"/>
-      <w:r>
-        <w:rPr>
-          <w:lang w:val="en-US" w:eastAsia="fr-FR"/>
-        </w:rPr>
-        <w:t>Finally</w:t>
-      </w:r>
-      <w:proofErr w:type="gramEnd"/>
-      <w:r>
-        <w:rPr>
-          <w:lang w:val="en-US" w:eastAsia="fr-FR"/>
-        </w:rPr>
-        <w:t xml:space="preserve"> each service will be deployed in a container (Docker’s container), and the three services will be able to interact with each other’s with the help of the API Gateway.</w:t>
+        <w:t xml:space="preserve"> a service in a backend folder. And then for each service we will have to create its own database. Finally each service will be deployed in a container (Docker’s container), and the three services will be able to interact with each other’s with the help of the API Gateway.</w:t>
       </w:r>
       <w:r>
         <w:rPr>
@@ -5797,7 +5791,7 @@
                     </pic:cNvPicPr>
                   </pic:nvPicPr>
                   <pic:blipFill>
-                    <a:blip r:embed="rId20">
+                    <a:blip r:embed="rId19">
                       <a:extLst>
                         <a:ext uri="{28A0092B-C50C-407E-A947-70E740481C1C}">
                           <a14:useLocalDpi xmlns:a14="http://schemas.microsoft.com/office/drawing/2010/main" val="0"/>
@@ -6231,20 +6225,8 @@
           <w:szCs w:val="21"/>
           <w:lang w:val="en-US"/>
         </w:rPr>
-        <w:t>│   package-</w:t>
-      </w:r>
-      <w:proofErr w:type="gramStart"/>
-      <w:r>
-        <w:rPr>
-          <w:rFonts w:ascii="Consolas" w:eastAsia="Times New Roman" w:hAnsi="Consolas" w:cs="Times New Roman"/>
-          <w:color w:val="CBCDD2"/>
-          <w:sz w:val="21"/>
-          <w:szCs w:val="21"/>
-          <w:lang w:val="en-US"/>
-        </w:rPr>
-        <w:t>lock.json</w:t>
-      </w:r>
-      <w:proofErr w:type="gramEnd"/>
+        <w:t>│   package-lock.json</w:t>
+      </w:r>
     </w:p>
     <w:p>
       <w:pPr>
@@ -6266,20 +6248,8 @@
           <w:szCs w:val="21"/>
           <w:lang w:val="en-US"/>
         </w:rPr>
-        <w:t>│   </w:t>
-      </w:r>
-      <w:proofErr w:type="gramStart"/>
-      <w:r>
-        <w:rPr>
-          <w:rFonts w:ascii="Consolas" w:eastAsia="Times New Roman" w:hAnsi="Consolas" w:cs="Times New Roman"/>
-          <w:color w:val="CBCDD2"/>
-          <w:sz w:val="21"/>
-          <w:szCs w:val="21"/>
-          <w:lang w:val="en-US"/>
-        </w:rPr>
-        <w:t>package.json</w:t>
-      </w:r>
-      <w:proofErr w:type="gramEnd"/>
+        <w:t>│   package.json</w:t>
+      </w:r>
     </w:p>
     <w:p>
       <w:pPr>
@@ -6436,21 +6406,7 @@
         <w:rPr>
           <w:lang w:val="en-US" w:eastAsia="fr-FR"/>
         </w:rPr>
-        <w:t xml:space="preserve">and applying the query, noting that the collection name, the database name </w:t>
-      </w:r>
-      <w:proofErr w:type="gramStart"/>
-      <w:r>
-        <w:rPr>
-          <w:lang w:val="en-US" w:eastAsia="fr-FR"/>
-        </w:rPr>
-        <w:t>are</w:t>
-      </w:r>
-      <w:proofErr w:type="gramEnd"/>
-      <w:r>
-        <w:rPr>
-          <w:lang w:val="en-US" w:eastAsia="fr-FR"/>
-        </w:rPr>
-        <w:t xml:space="preserve"> given as arguments to this function.</w:t>
+        <w:t>and applying the query, noting that the collection name, the database name are given as arguments to this function.</w:t>
       </w:r>
     </w:p>
     <w:p>
@@ -6476,7 +6432,6 @@
           <w:lang w:val="en-US"/>
         </w:rPr>
       </w:pPr>
-      <w:proofErr w:type="gramStart"/>
       <w:r>
         <w:rPr>
           <w:rFonts w:ascii="Consolas" w:eastAsia="Times New Roman" w:hAnsi="Consolas" w:cs="Times New Roman"/>
@@ -6507,7 +6462,6 @@
         </w:rPr>
         <w:t>GetEntities</w:t>
       </w:r>
-      <w:proofErr w:type="gramEnd"/>
       <w:r>
         <w:rPr>
           <w:rFonts w:ascii="Consolas" w:eastAsia="Times New Roman" w:hAnsi="Consolas" w:cs="Times New Roman"/>
@@ -6761,7 +6715,6 @@
           <w:lang w:val="en-US"/>
         </w:rPr>
       </w:pPr>
-      <w:proofErr w:type="gramStart"/>
       <w:r>
         <w:rPr>
           <w:rFonts w:ascii="Consolas" w:eastAsia="Times New Roman" w:hAnsi="Consolas" w:cs="Times New Roman"/>
@@ -6792,7 +6745,6 @@
         </w:rPr>
         <w:t>GetInventory</w:t>
       </w:r>
-      <w:proofErr w:type="gramEnd"/>
       <w:r>
         <w:rPr>
           <w:rFonts w:ascii="Consolas" w:eastAsia="Times New Roman" w:hAnsi="Consolas" w:cs="Times New Roman"/>
@@ -6888,7 +6840,6 @@
         </w:rPr>
         <w:t>    </w:t>
       </w:r>
-      <w:proofErr w:type="gramStart"/>
       <w:r>
         <w:rPr>
           <w:rFonts w:ascii="Consolas" w:eastAsia="Times New Roman" w:hAnsi="Consolas" w:cs="Times New Roman"/>
@@ -6909,7 +6860,6 @@
         </w:rPr>
         <w:t>{</w:t>
       </w:r>
-      <w:proofErr w:type="gramEnd"/>
     </w:p>
     <w:p>
       <w:pPr>
@@ -7119,18 +7069,7 @@
           <w:szCs w:val="21"/>
           <w:lang w:val="en-US"/>
         </w:rPr>
-        <w:t>    </w:t>
-      </w:r>
-      <w:proofErr w:type="gramStart"/>
-      <w:r>
-        <w:rPr>
-          <w:rFonts w:ascii="Consolas" w:eastAsia="Times New Roman" w:hAnsi="Consolas" w:cs="Times New Roman"/>
-          <w:color w:val="CBCDD2"/>
-          <w:sz w:val="21"/>
-          <w:szCs w:val="21"/>
-          <w:lang w:val="en-US"/>
-        </w:rPr>
-        <w:t>}</w:t>
+        <w:t>    }</w:t>
       </w:r>
       <w:r>
         <w:rPr>
@@ -7142,7 +7081,6 @@
         </w:rPr>
         <w:t>catch</w:t>
       </w:r>
-      <w:proofErr w:type="gramEnd"/>
       <w:r>
         <w:rPr>
           <w:rFonts w:ascii="Consolas" w:eastAsia="Times New Roman" w:hAnsi="Consolas" w:cs="Times New Roman"/>
@@ -7449,7 +7387,6 @@
         </w:rPr>
         <w:t> </w:t>
       </w:r>
-      <w:proofErr w:type="gramStart"/>
       <w:r>
         <w:rPr>
           <w:rFonts w:ascii="Consolas" w:eastAsia="Times New Roman" w:hAnsi="Consolas" w:cs="Times New Roman"/>
@@ -7470,18 +7407,7 @@
           <w:szCs w:val="21"/>
           <w:lang w:val="en-US"/>
         </w:rPr>
-        <w:t>(</w:t>
-      </w:r>
-      <w:proofErr w:type="gramEnd"/>
-      <w:r>
-        <w:rPr>
-          <w:rFonts w:ascii="Consolas" w:eastAsia="Times New Roman" w:hAnsi="Consolas" w:cs="Times New Roman"/>
-          <w:color w:val="CBCDD2"/>
-          <w:sz w:val="21"/>
-          <w:szCs w:val="21"/>
-          <w:lang w:val="en-US"/>
-        </w:rPr>
-        <w:t>){</w:t>
+        <w:t>(){</w:t>
       </w:r>
     </w:p>
     <w:p>
@@ -7504,29 +7430,7 @@
           <w:szCs w:val="21"/>
           <w:lang w:val="en-US"/>
         </w:rPr>
-        <w:t>    </w:t>
-      </w:r>
-      <w:proofErr w:type="gramStart"/>
-      <w:r>
-        <w:rPr>
-          <w:rFonts w:ascii="Consolas" w:eastAsia="Times New Roman" w:hAnsi="Consolas" w:cs="Times New Roman"/>
-          <w:color w:val="CBCDD2"/>
-          <w:sz w:val="21"/>
-          <w:szCs w:val="21"/>
-          <w:lang w:val="en-US"/>
-        </w:rPr>
-        <w:t>this.MongoClient</w:t>
-      </w:r>
-      <w:proofErr w:type="gramEnd"/>
-      <w:r>
-        <w:rPr>
-          <w:rFonts w:ascii="Consolas" w:eastAsia="Times New Roman" w:hAnsi="Consolas" w:cs="Times New Roman"/>
-          <w:color w:val="CBCDD2"/>
-          <w:sz w:val="21"/>
-          <w:szCs w:val="21"/>
-          <w:lang w:val="en-US"/>
-        </w:rPr>
-        <w:t> </w:t>
+        <w:t>    this.MongoClient </w:t>
       </w:r>
       <w:r>
         <w:rPr>
@@ -7669,29 +7573,7 @@
           <w:szCs w:val="21"/>
           <w:lang w:val="en-US"/>
         </w:rPr>
-        <w:t>    </w:t>
-      </w:r>
-      <w:proofErr w:type="gramStart"/>
-      <w:r>
-        <w:rPr>
-          <w:rFonts w:ascii="Consolas" w:eastAsia="Times New Roman" w:hAnsi="Consolas" w:cs="Times New Roman"/>
-          <w:color w:val="CBCDD2"/>
-          <w:sz w:val="21"/>
-          <w:szCs w:val="21"/>
-          <w:lang w:val="en-US"/>
-        </w:rPr>
-        <w:t>this.Mongo</w:t>
-      </w:r>
-      <w:proofErr w:type="gramEnd"/>
-      <w:r>
-        <w:rPr>
-          <w:rFonts w:ascii="Consolas" w:eastAsia="Times New Roman" w:hAnsi="Consolas" w:cs="Times New Roman"/>
-          <w:color w:val="CBCDD2"/>
-          <w:sz w:val="21"/>
-          <w:szCs w:val="21"/>
-          <w:lang w:val="en-US"/>
-        </w:rPr>
-        <w:t> </w:t>
+        <w:t>    this.Mongo </w:t>
       </w:r>
       <w:r>
         <w:rPr>
@@ -7774,29 +7656,7 @@
           <w:szCs w:val="21"/>
           <w:lang w:val="en-US"/>
         </w:rPr>
-        <w:t>    </w:t>
-      </w:r>
-      <w:proofErr w:type="gramStart"/>
-      <w:r>
-        <w:rPr>
-          <w:rFonts w:ascii="Consolas" w:eastAsia="Times New Roman" w:hAnsi="Consolas" w:cs="Times New Roman"/>
-          <w:color w:val="CBCDD2"/>
-          <w:sz w:val="21"/>
-          <w:szCs w:val="21"/>
-          <w:lang w:val="en-US"/>
-        </w:rPr>
-        <w:t>this.DBConnectionString</w:t>
-      </w:r>
-      <w:proofErr w:type="gramEnd"/>
-      <w:r>
-        <w:rPr>
-          <w:rFonts w:ascii="Consolas" w:eastAsia="Times New Roman" w:hAnsi="Consolas" w:cs="Times New Roman"/>
-          <w:color w:val="CBCDD2"/>
-          <w:sz w:val="21"/>
-          <w:szCs w:val="21"/>
-          <w:lang w:val="en-US"/>
-        </w:rPr>
-        <w:t> </w:t>
+        <w:t>    this.DBConnectionString </w:t>
       </w:r>
       <w:r>
         <w:rPr>
@@ -7879,19 +7739,11 @@
           <w:lang w:val="en-US" w:eastAsia="fr-FR"/>
         </w:rPr>
       </w:pPr>
-      <w:proofErr w:type="gramStart"/>
-      <w:r>
-        <w:rPr>
-          <w:lang w:val="en-US" w:eastAsia="fr-FR"/>
-        </w:rPr>
-        <w:t>NB :</w:t>
-      </w:r>
-      <w:proofErr w:type="gramEnd"/>
-      <w:r>
-        <w:rPr>
-          <w:lang w:val="en-US" w:eastAsia="fr-FR"/>
-        </w:rPr>
-        <w:t xml:space="preserve"> In the connection string we have set mongo as IP variable because we will connect the service to the container (who’s name is mongo) that has the database.</w:t>
+      <w:r>
+        <w:rPr>
+          <w:lang w:val="en-US" w:eastAsia="fr-FR"/>
+        </w:rPr>
+        <w:t>NB : In the connection string we have set mongo as IP variable because we will connect the service to the container (who’s name is mongo) that has the database.</w:t>
       </w:r>
     </w:p>
     <w:p>
@@ -7915,16 +7767,8 @@
         <w:rPr>
           <w:lang w:val="en-US" w:eastAsia="fr-FR"/>
         </w:rPr>
-        <w:t xml:space="preserve">Then in the function that needs the connection we can make the connection to the client, then database then to the collection as </w:t>
-      </w:r>
-      <w:proofErr w:type="gramStart"/>
-      <w:r>
-        <w:rPr>
-          <w:lang w:val="en-US" w:eastAsia="fr-FR"/>
-        </w:rPr>
-        <w:t>follows :</w:t>
-      </w:r>
-      <w:proofErr w:type="gramEnd"/>
+        <w:t>Then in the function that needs the connection we can make the connection to the client, then database then to the collection as follows :</w:t>
+      </w:r>
     </w:p>
     <w:p>
       <w:pPr>
@@ -8041,18 +7885,7 @@
           <w:szCs w:val="21"/>
           <w:lang w:val="en-US"/>
         </w:rPr>
-        <w:t> </w:t>
-      </w:r>
-      <w:proofErr w:type="gramStart"/>
-      <w:r>
-        <w:rPr>
-          <w:rFonts w:ascii="Consolas" w:eastAsia="Times New Roman" w:hAnsi="Consolas" w:cs="Times New Roman"/>
-          <w:color w:val="CBCDD2"/>
-          <w:sz w:val="21"/>
-          <w:szCs w:val="21"/>
-          <w:lang w:val="en-US"/>
-        </w:rPr>
-        <w:t>that.MongoClient.</w:t>
+        <w:t> that.MongoClient.</w:t>
       </w:r>
       <w:r>
         <w:rPr>
@@ -8064,7 +7897,6 @@
         </w:rPr>
         <w:t>connect</w:t>
       </w:r>
-      <w:proofErr w:type="gramEnd"/>
       <w:r>
         <w:rPr>
           <w:rFonts w:ascii="Consolas" w:eastAsia="Times New Roman" w:hAnsi="Consolas" w:cs="Times New Roman"/>
@@ -8385,18 +8217,7 @@
           <w:szCs w:val="21"/>
           <w:lang w:val="en-US"/>
         </w:rPr>
-        <w:t> </w:t>
-      </w:r>
-      <w:proofErr w:type="gramStart"/>
-      <w:r>
-        <w:rPr>
-          <w:rFonts w:ascii="Consolas" w:eastAsia="Times New Roman" w:hAnsi="Consolas" w:cs="Times New Roman"/>
-          <w:color w:val="CBCDD2"/>
-          <w:sz w:val="21"/>
-          <w:szCs w:val="21"/>
-          <w:lang w:val="en-US"/>
-        </w:rPr>
-        <w:t>database.</w:t>
+        <w:t> database.</w:t>
       </w:r>
       <w:r>
         <w:rPr>
@@ -8408,7 +8229,6 @@
         </w:rPr>
         <w:t>collection</w:t>
       </w:r>
-      <w:proofErr w:type="gramEnd"/>
       <w:r>
         <w:rPr>
           <w:rFonts w:ascii="Consolas" w:eastAsia="Times New Roman" w:hAnsi="Consolas" w:cs="Times New Roman"/>
@@ -8522,18 +8342,7 @@
           <w:szCs w:val="21"/>
           <w:lang w:val="en-US"/>
         </w:rPr>
-        <w:t> </w:t>
-      </w:r>
-      <w:proofErr w:type="gramStart"/>
-      <w:r>
-        <w:rPr>
-          <w:rFonts w:ascii="Consolas" w:eastAsia="Times New Roman" w:hAnsi="Consolas" w:cs="Times New Roman"/>
-          <w:color w:val="CBCDD2"/>
-          <w:sz w:val="21"/>
-          <w:szCs w:val="21"/>
-          <w:lang w:val="en-US"/>
-        </w:rPr>
-        <w:t>collection.</w:t>
+        <w:t> collection.</w:t>
       </w:r>
       <w:r>
         <w:rPr>
@@ -8545,7 +8354,6 @@
         </w:rPr>
         <w:t>find</w:t>
       </w:r>
-      <w:proofErr w:type="gramEnd"/>
       <w:r>
         <w:rPr>
           <w:rFonts w:ascii="Consolas" w:eastAsia="Times New Roman" w:hAnsi="Consolas" w:cs="Times New Roman"/>
@@ -8639,18 +8447,7 @@
           <w:szCs w:val="21"/>
           <w:lang w:val="en-US"/>
         </w:rPr>
-        <w:t> </w:t>
-      </w:r>
-      <w:proofErr w:type="gramStart"/>
-      <w:r>
-        <w:rPr>
-          <w:rFonts w:ascii="Consolas" w:eastAsia="Times New Roman" w:hAnsi="Consolas" w:cs="Times New Roman"/>
-          <w:color w:val="CBCDD2"/>
-          <w:sz w:val="21"/>
-          <w:szCs w:val="21"/>
-          <w:lang w:val="en-US"/>
-        </w:rPr>
-        <w:t>item</w:t>
+        <w:t> item</w:t>
       </w:r>
       <w:r>
         <w:rPr>
@@ -8682,7 +8479,6 @@
         </w:rPr>
         <w:t>toArray</w:t>
       </w:r>
-      <w:proofErr w:type="gramEnd"/>
       <w:r>
         <w:rPr>
           <w:rFonts w:ascii="Consolas" w:eastAsia="Times New Roman" w:hAnsi="Consolas" w:cs="Times New Roman"/>
@@ -8749,7 +8545,6 @@
           <w:lang w:val="en-US"/>
         </w:rPr>
       </w:pPr>
-      <w:proofErr w:type="gramStart"/>
       <w:r>
         <w:rPr>
           <w:rFonts w:ascii="Consolas" w:eastAsia="Times New Roman" w:hAnsi="Consolas" w:cs="Times New Roman"/>
@@ -8770,7 +8565,6 @@
         </w:rPr>
         <w:t>catch</w:t>
       </w:r>
-      <w:proofErr w:type="gramEnd"/>
       <w:r>
         <w:rPr>
           <w:rFonts w:ascii="Consolas" w:eastAsia="Times New Roman" w:hAnsi="Consolas" w:cs="Times New Roman"/>
@@ -8804,7 +8598,6 @@
         </w:rPr>
         <w:t>    </w:t>
       </w:r>
-      <w:proofErr w:type="gramStart"/>
       <w:r>
         <w:rPr>
           <w:rFonts w:ascii="Consolas" w:eastAsia="Times New Roman" w:hAnsi="Consolas" w:cs="Times New Roman"/>
@@ -8823,18 +8616,7 @@
           <w:szCs w:val="21"/>
           <w:lang w:val="en-US"/>
         </w:rPr>
-        <w:t>(</w:t>
-      </w:r>
-      <w:proofErr w:type="gramEnd"/>
-      <w:r>
-        <w:rPr>
-          <w:rFonts w:ascii="Consolas" w:eastAsia="Times New Roman" w:hAnsi="Consolas" w:cs="Times New Roman"/>
-          <w:color w:val="CBCDD2"/>
-          <w:sz w:val="21"/>
-          <w:szCs w:val="21"/>
-          <w:lang w:val="en-US"/>
-        </w:rPr>
-        <w:t>err.name </w:t>
+        <w:t>(err.name </w:t>
       </w:r>
       <w:r>
         <w:rPr>
@@ -8899,7 +8681,6 @@
         </w:rPr>
         <w:t>        </w:t>
       </w:r>
-      <w:proofErr w:type="gramStart"/>
       <w:r>
         <w:rPr>
           <w:rFonts w:ascii="Consolas" w:eastAsia="Times New Roman" w:hAnsi="Consolas" w:cs="Times New Roman"/>
@@ -8940,7 +8721,6 @@
         </w:rPr>
         <w:t>(</w:t>
       </w:r>
-      <w:proofErr w:type="gramEnd"/>
       <w:r>
         <w:rPr>
           <w:rFonts w:ascii="Consolas" w:eastAsia="Times New Roman" w:hAnsi="Consolas" w:cs="Times New Roman"/>
@@ -9598,29 +9378,7 @@
           <w:szCs w:val="21"/>
           <w:lang w:val="en-US"/>
         </w:rPr>
-        <w:t xml:space="preserve">$ </w:t>
-      </w:r>
-      <w:proofErr w:type="gramStart"/>
-      <w:r>
-        <w:rPr>
-          <w:rFonts w:ascii="Consolas" w:eastAsia="Times New Roman" w:hAnsi="Consolas" w:cs="Times New Roman"/>
-          <w:color w:val="78BD65"/>
-          <w:sz w:val="21"/>
-          <w:szCs w:val="21"/>
-          <w:lang w:val="en-US"/>
-        </w:rPr>
-        <w:t>db.createCollection</w:t>
-      </w:r>
-      <w:proofErr w:type="gramEnd"/>
-      <w:r>
-        <w:rPr>
-          <w:rFonts w:ascii="Consolas" w:eastAsia="Times New Roman" w:hAnsi="Consolas" w:cs="Times New Roman"/>
-          <w:color w:val="78BD65"/>
-          <w:sz w:val="21"/>
-          <w:szCs w:val="21"/>
-          <w:lang w:val="en-US"/>
-        </w:rPr>
-        <w:t>(“&lt;Coll_Name&gt;”)</w:t>
+        <w:t>$ db.createCollection(“&lt;Coll_Name&gt;”)</w:t>
       </w:r>
     </w:p>
     <w:p>
@@ -10017,29 +9775,7 @@
           <w:szCs w:val="21"/>
           <w:lang w:val="en-US"/>
         </w:rPr>
-        <w:t> </w:t>
-      </w:r>
-      <w:proofErr w:type="gramStart"/>
-      <w:r>
-        <w:rPr>
-          <w:rFonts w:ascii="Consolas" w:eastAsia="Times New Roman" w:hAnsi="Consolas" w:cs="Times New Roman"/>
-          <w:color w:val="CBCDD2"/>
-          <w:sz w:val="21"/>
-          <w:szCs w:val="21"/>
-          <w:lang w:val="en-US"/>
-        </w:rPr>
-        <w:t>{ HttpClientModule</w:t>
-      </w:r>
-      <w:proofErr w:type="gramEnd"/>
-      <w:r>
-        <w:rPr>
-          <w:rFonts w:ascii="Consolas" w:eastAsia="Times New Roman" w:hAnsi="Consolas" w:cs="Times New Roman"/>
-          <w:color w:val="CBCDD2"/>
-          <w:sz w:val="21"/>
-          <w:szCs w:val="21"/>
-          <w:lang w:val="en-US"/>
-        </w:rPr>
-        <w:t> } </w:t>
+        <w:t> { HttpClientModule } </w:t>
       </w:r>
       <w:r>
         <w:rPr>
@@ -10242,29 +9978,7 @@
           <w:szCs w:val="21"/>
           <w:lang w:val="en-US"/>
         </w:rPr>
-        <w:t> </w:t>
-      </w:r>
-      <w:proofErr w:type="gramStart"/>
-      <w:r>
-        <w:rPr>
-          <w:rFonts w:ascii="Consolas" w:eastAsia="Times New Roman" w:hAnsi="Consolas" w:cs="Times New Roman"/>
-          <w:color w:val="CBCDD2"/>
-          <w:sz w:val="21"/>
-          <w:szCs w:val="21"/>
-          <w:lang w:val="en-US"/>
-        </w:rPr>
-        <w:t>{ HttpHeaders</w:t>
-      </w:r>
-      <w:proofErr w:type="gramEnd"/>
-      <w:r>
-        <w:rPr>
-          <w:rFonts w:ascii="Consolas" w:eastAsia="Times New Roman" w:hAnsi="Consolas" w:cs="Times New Roman"/>
-          <w:color w:val="CBCDD2"/>
-          <w:sz w:val="21"/>
-          <w:szCs w:val="21"/>
-          <w:lang w:val="en-US"/>
-        </w:rPr>
-        <w:t> } </w:t>
+        <w:t> { HttpHeaders } </w:t>
       </w:r>
       <w:r>
         <w:rPr>
@@ -10386,7 +10100,6 @@
         </w:rPr>
         <w:t>  </w:t>
       </w:r>
-      <w:proofErr w:type="gramStart"/>
       <w:r>
         <w:rPr>
           <w:rFonts w:ascii="Consolas" w:eastAsia="Times New Roman" w:hAnsi="Consolas" w:cs="Times New Roman"/>
@@ -10409,7 +10122,6 @@
         </w:rPr>
         <w:t>(</w:t>
       </w:r>
-      <w:proofErr w:type="gramEnd"/>
       <w:r>
         <w:rPr>
           <w:rFonts w:ascii="Consolas" w:eastAsia="Times New Roman" w:hAnsi="Consolas" w:cs="Times New Roman"/>
@@ -10515,16 +10227,8 @@
         <w:rPr>
           <w:lang w:val="en-US" w:eastAsia="fr-FR"/>
         </w:rPr>
-        <w:t xml:space="preserve">. This function will be called by the container’s component. </w:t>
-      </w:r>
-      <w:proofErr w:type="gramStart"/>
-      <w:r>
-        <w:rPr>
-          <w:lang w:val="en-US" w:eastAsia="fr-FR"/>
-        </w:rPr>
-        <w:t>Example :</w:t>
-      </w:r>
-      <w:proofErr w:type="gramEnd"/>
+        <w:t>. This function will be called by the container’s component. Example :</w:t>
+      </w:r>
     </w:p>
     <w:p>
       <w:pPr>
@@ -10548,7 +10252,6 @@
         </w:rPr>
         <w:t>  </w:t>
       </w:r>
-      <w:proofErr w:type="gramStart"/>
       <w:r>
         <w:rPr>
           <w:rFonts w:ascii="Consolas" w:eastAsia="Times New Roman" w:hAnsi="Consolas" w:cs="Times New Roman"/>
@@ -10567,18 +10270,7 @@
           <w:szCs w:val="21"/>
           <w:lang w:val="en-US"/>
         </w:rPr>
-        <w:t>(</w:t>
-      </w:r>
-      <w:proofErr w:type="gramEnd"/>
-      <w:r>
-        <w:rPr>
-          <w:rFonts w:ascii="Consolas" w:eastAsia="Times New Roman" w:hAnsi="Consolas" w:cs="Times New Roman"/>
-          <w:color w:val="CBCDD2"/>
-          <w:sz w:val="21"/>
-          <w:szCs w:val="21"/>
-          <w:lang w:val="en-US"/>
-        </w:rPr>
-        <w:t>) {</w:t>
+        <w:t>() {</w:t>
       </w:r>
     </w:p>
     <w:p>
@@ -10954,18 +10646,7 @@
           <w:szCs w:val="21"/>
           <w:lang w:val="en-US"/>
         </w:rPr>
-        <w:t> </w:t>
-      </w:r>
-      <w:proofErr w:type="gramStart"/>
-      <w:r>
-        <w:rPr>
-          <w:rFonts w:ascii="Consolas" w:eastAsia="Times New Roman" w:hAnsi="Consolas" w:cs="Times New Roman"/>
-          <w:color w:val="CBCDD2"/>
-          <w:sz w:val="21"/>
-          <w:szCs w:val="21"/>
-          <w:lang w:val="en-US"/>
-        </w:rPr>
-        <w:t>this.http.</w:t>
+        <w:t> this.http.</w:t>
       </w:r>
       <w:r>
         <w:rPr>
@@ -10987,7 +10668,6 @@
         </w:rPr>
         <w:t>(</w:t>
       </w:r>
-      <w:proofErr w:type="gramEnd"/>
       <w:r>
         <w:rPr>
           <w:rFonts w:ascii="Consolas" w:eastAsia="Times New Roman" w:hAnsi="Consolas" w:cs="Times New Roman"/>
@@ -11495,7 +11175,7 @@
                             </pic:cNvPicPr>
                           </pic:nvPicPr>
                           <pic:blipFill>
-                            <a:blip r:embed="rId21">
+                            <a:blip r:embed="rId20">
                               <a:extLst>
                                 <a:ext uri="{28A0092B-C50C-407E-A947-70E740481C1C}">
                                   <a14:useLocalDpi xmlns:a14="http://schemas.microsoft.com/office/drawing/2010/main" val="0"/>
@@ -12049,7 +11729,7 @@
                     <o:lock v:ext="edit" aspectratio="t"/>
                   </v:shapetype>
                   <v:shape id="Picture 36" o:spid="_x0000_s1036" type="#_x0000_t75" style="position:absolute;left:21707;width:25438;height:32391;visibility:visible;mso-wrap-style:square" o:gfxdata="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">
-                    <v:imagedata r:id="rId22" o:title=""/>
+                    <v:imagedata r:id="rId21" o:title=""/>
                   </v:shape>
                   <v:shape id="Up Arrow 37" o:spid="_x0000_s1037" type="#_x0000_t68" style="position:absolute;left:34070;top:8627;width:3491;height:5510;rotation:-7594482fd;visibility:visible;mso-wrap-style:square;v-text-anchor:middle" o:gfxdata="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" adj="6843" filled="f" strokecolor="#07b757" strokeweight="2.25pt"/>
                   <v:shape id="Up Arrow 38" o:spid="_x0000_s1038" type="#_x0000_t68" style="position:absolute;left:44766;top:14073;width:3490;height:5509;rotation:-90;visibility:visible;mso-wrap-style:square;v-text-anchor:middle" o:gfxdata="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" adj="6843" filled="f" strokecolor="#07b757" strokeweight="2.25pt"/>
@@ -12420,7 +12100,6 @@
         </w:rPr>
         <w:t>  </w:t>
       </w:r>
-      <w:proofErr w:type="gramStart"/>
       <w:r>
         <w:rPr>
           <w:rFonts w:ascii="Consolas" w:eastAsia="Times New Roman" w:hAnsi="Consolas" w:cs="Times New Roman"/>
@@ -12443,7 +12122,6 @@
         </w:rPr>
         <w:t>(</w:t>
       </w:r>
-      <w:proofErr w:type="gramEnd"/>
       <w:r>
         <w:rPr>
           <w:rFonts w:ascii="Consolas" w:eastAsia="Times New Roman" w:hAnsi="Consolas" w:cs="Times New Roman"/>
@@ -12557,7 +12235,6 @@
         <w:t>  </w:t>
       </w:r>
       <w:proofErr w:type="spellStart"/>
-      <w:proofErr w:type="gramStart"/>
       <w:r>
         <w:rPr>
           <w:rFonts w:ascii="Consolas" w:eastAsia="Times New Roman" w:hAnsi="Consolas" w:cs="Times New Roman"/>
@@ -12577,18 +12254,7 @@
           <w:szCs w:val="21"/>
           <w:lang w:val="en-US"/>
         </w:rPr>
-        <w:t>(</w:t>
-      </w:r>
-      <w:proofErr w:type="gramEnd"/>
-      <w:r>
-        <w:rPr>
-          <w:rFonts w:ascii="Consolas" w:eastAsia="Times New Roman" w:hAnsi="Consolas" w:cs="Times New Roman"/>
-          <w:color w:val="CBCDD2"/>
-          <w:sz w:val="21"/>
-          <w:szCs w:val="21"/>
-          <w:lang w:val="en-US"/>
-        </w:rPr>
-        <w:t>) {</w:t>
+        <w:t>() {</w:t>
       </w:r>
     </w:p>
     <w:p>
@@ -12614,7 +12280,6 @@
         <w:t>    </w:t>
       </w:r>
       <w:proofErr w:type="spellStart"/>
-      <w:proofErr w:type="gramStart"/>
       <w:r>
         <w:rPr>
           <w:rFonts w:ascii="Consolas" w:eastAsia="Times New Roman" w:hAnsi="Consolas" w:cs="Times New Roman"/>
@@ -12636,7 +12301,6 @@
         <w:t>showBooks</w:t>
       </w:r>
       <w:proofErr w:type="spellEnd"/>
-      <w:proofErr w:type="gramEnd"/>
       <w:r>
         <w:rPr>
           <w:rFonts w:ascii="Consolas" w:eastAsia="Times New Roman" w:hAnsi="Consolas" w:cs="Times New Roman"/>
@@ -12707,7 +12371,6 @@
         <w:t>  </w:t>
       </w:r>
       <w:proofErr w:type="spellStart"/>
-      <w:proofErr w:type="gramStart"/>
       <w:r>
         <w:rPr>
           <w:rFonts w:ascii="Consolas" w:eastAsia="Times New Roman" w:hAnsi="Consolas" w:cs="Times New Roman"/>
@@ -12727,18 +12390,7 @@
           <w:szCs w:val="21"/>
           <w:lang w:val="en-US"/>
         </w:rPr>
-        <w:t>(</w:t>
-      </w:r>
-      <w:proofErr w:type="gramEnd"/>
-      <w:r>
-        <w:rPr>
-          <w:rFonts w:ascii="Consolas" w:eastAsia="Times New Roman" w:hAnsi="Consolas" w:cs="Times New Roman"/>
-          <w:color w:val="CBCDD2"/>
-          <w:sz w:val="21"/>
-          <w:szCs w:val="21"/>
-          <w:lang w:val="en-US"/>
-        </w:rPr>
-        <w:t>) {</w:t>
+        <w:t>() {</w:t>
       </w:r>
     </w:p>
     <w:p>
@@ -12761,18 +12413,7 @@
           <w:szCs w:val="21"/>
           <w:lang w:val="en-US"/>
         </w:rPr>
-        <w:t>    </w:t>
-      </w:r>
-      <w:proofErr w:type="gramStart"/>
-      <w:r>
-        <w:rPr>
-          <w:rFonts w:ascii="Consolas" w:eastAsia="Times New Roman" w:hAnsi="Consolas" w:cs="Times New Roman"/>
-          <w:color w:val="CBCDD2"/>
-          <w:sz w:val="21"/>
-          <w:szCs w:val="21"/>
-          <w:lang w:val="en-US"/>
-        </w:rPr>
-        <w:t>this.booksService.</w:t>
+        <w:t>    this.booksService.</w:t>
       </w:r>
       <w:r>
         <w:rPr>
@@ -12784,7 +12425,6 @@
         </w:rPr>
         <w:t>getBooks</w:t>
       </w:r>
-      <w:proofErr w:type="gramEnd"/>
       <w:r>
         <w:rPr>
           <w:rFonts w:ascii="Consolas" w:eastAsia="Times New Roman" w:hAnsi="Consolas" w:cs="Times New Roman"/>
@@ -12816,18 +12456,7 @@
           <w:szCs w:val="21"/>
           <w:lang w:val="en-US"/>
         </w:rPr>
-        <w:t>    </w:t>
-      </w:r>
-      <w:proofErr w:type="gramStart"/>
-      <w:r>
-        <w:rPr>
-          <w:rFonts w:ascii="Consolas" w:eastAsia="Times New Roman" w:hAnsi="Consolas" w:cs="Times New Roman"/>
-          <w:color w:val="CBCDD2"/>
-          <w:sz w:val="21"/>
-          <w:szCs w:val="21"/>
-          <w:lang w:val="en-US"/>
-        </w:rPr>
-        <w:t>.</w:t>
+        <w:t>    .</w:t>
       </w:r>
       <w:r>
         <w:rPr>
@@ -12839,7 +12468,6 @@
         </w:rPr>
         <w:t>subscribe</w:t>
       </w:r>
-      <w:proofErr w:type="gramEnd"/>
       <w:r>
         <w:rPr>
           <w:rFonts w:ascii="Consolas" w:eastAsia="Times New Roman" w:hAnsi="Consolas" w:cs="Times New Roman"/>
@@ -12915,29 +12543,7 @@
           <w:szCs w:val="21"/>
           <w:lang w:val="en-US"/>
         </w:rPr>
-        <w:t>      </w:t>
-      </w:r>
-      <w:proofErr w:type="gramStart"/>
-      <w:r>
-        <w:rPr>
-          <w:rFonts w:ascii="Consolas" w:eastAsia="Times New Roman" w:hAnsi="Consolas" w:cs="Times New Roman"/>
-          <w:color w:val="CBCDD2"/>
-          <w:sz w:val="21"/>
-          <w:szCs w:val="21"/>
-          <w:lang w:val="en-US"/>
-        </w:rPr>
-        <w:t>this.books</w:t>
-      </w:r>
-      <w:proofErr w:type="gramEnd"/>
-      <w:r>
-        <w:rPr>
-          <w:rFonts w:ascii="Consolas" w:eastAsia="Times New Roman" w:hAnsi="Consolas" w:cs="Times New Roman"/>
-          <w:color w:val="CBCDD2"/>
-          <w:sz w:val="21"/>
-          <w:szCs w:val="21"/>
-          <w:lang w:val="en-US"/>
-        </w:rPr>
-        <w:t> </w:t>
+        <w:t>      this.books </w:t>
       </w:r>
       <w:r>
         <w:rPr>
@@ -13063,29 +12669,7 @@
           <w:szCs w:val="21"/>
           <w:lang w:val="en-US"/>
         </w:rPr>
-        <w:t> </w:t>
-      </w:r>
-      <w:proofErr w:type="gramStart"/>
-      <w:r>
-        <w:rPr>
-          <w:rFonts w:ascii="Consolas" w:eastAsia="Times New Roman" w:hAnsi="Consolas" w:cs="Times New Roman"/>
-          <w:color w:val="CBCDD2"/>
-          <w:sz w:val="21"/>
-          <w:szCs w:val="21"/>
-          <w:lang w:val="en-US"/>
-        </w:rPr>
-        <w:t>{ BooksServiceService</w:t>
-      </w:r>
-      <w:proofErr w:type="gramEnd"/>
-      <w:r>
-        <w:rPr>
-          <w:rFonts w:ascii="Consolas" w:eastAsia="Times New Roman" w:hAnsi="Consolas" w:cs="Times New Roman"/>
-          <w:color w:val="CBCDD2"/>
-          <w:sz w:val="21"/>
-          <w:szCs w:val="21"/>
-          <w:lang w:val="en-US"/>
-        </w:rPr>
-        <w:t> } </w:t>
+        <w:t> { BooksServiceService } </w:t>
       </w:r>
       <w:r>
         <w:rPr>
@@ -13308,23 +12892,13 @@
         </w:rPr>
         <w:t xml:space="preserve"> by using </w:t>
       </w:r>
-      <w:proofErr w:type="gramStart"/>
       <w:r>
         <w:rPr>
           <w:b/>
           <w:bCs/>
           <w:lang w:val="en-US" w:eastAsia="fr-FR"/>
         </w:rPr>
-        <w:t>{{ books</w:t>
-      </w:r>
-      <w:proofErr w:type="gramEnd"/>
-      <w:r>
-        <w:rPr>
-          <w:b/>
-          <w:bCs/>
-          <w:lang w:val="en-US" w:eastAsia="fr-FR"/>
-        </w:rPr>
-        <w:t xml:space="preserve"> }}</w:t>
+        <w:t>{{ books }}</w:t>
       </w:r>
       <w:r>
         <w:rPr>
@@ -13770,27 +13344,15 @@
         </w:rPr>
         <w:t>mat-line</w:t>
       </w:r>
-      <w:proofErr w:type="gramStart"/>
-      <w:r>
-        <w:rPr>
-          <w:rFonts w:ascii="Consolas" w:eastAsia="Times New Roman" w:hAnsi="Consolas" w:cs="Times New Roman"/>
-          <w:color w:val="CBCDD2"/>
-          <w:sz w:val="21"/>
-          <w:szCs w:val="21"/>
-          <w:lang w:val="en-US"/>
-        </w:rPr>
-        <w:t>&gt;{</w:t>
-      </w:r>
-      <w:proofErr w:type="gramEnd"/>
-      <w:r>
-        <w:rPr>
-          <w:rFonts w:ascii="Consolas" w:eastAsia="Times New Roman" w:hAnsi="Consolas" w:cs="Times New Roman"/>
-          <w:color w:val="CBCDD2"/>
-          <w:sz w:val="21"/>
-          <w:szCs w:val="21"/>
-          <w:lang w:val="en-US"/>
-        </w:rPr>
-        <w:t>{ book.name }}&lt;/</w:t>
+      <w:r>
+        <w:rPr>
+          <w:rFonts w:ascii="Consolas" w:eastAsia="Times New Roman" w:hAnsi="Consolas" w:cs="Times New Roman"/>
+          <w:color w:val="CBCDD2"/>
+          <w:sz w:val="21"/>
+          <w:szCs w:val="21"/>
+          <w:lang w:val="en-US"/>
+        </w:rPr>
+        <w:t>&gt;{{ book.name }}&lt;/</w:t>
       </w:r>
       <w:r>
         <w:rPr>
@@ -13883,29 +13445,7 @@
           <w:szCs w:val="21"/>
           <w:lang w:val="en-US"/>
         </w:rPr>
-        <w:t>"</w:t>
-      </w:r>
-      <w:proofErr w:type="gramStart"/>
-      <w:r>
-        <w:rPr>
-          <w:rFonts w:ascii="Consolas" w:eastAsia="Times New Roman" w:hAnsi="Consolas" w:cs="Times New Roman"/>
-          <w:color w:val="4FB4D8"/>
-          <w:sz w:val="21"/>
-          <w:szCs w:val="21"/>
-          <w:lang w:val="en-US"/>
-        </w:rPr>
-        <w:t>book.status</w:t>
-      </w:r>
-      <w:proofErr w:type="gramEnd"/>
-      <w:r>
-        <w:rPr>
-          <w:rFonts w:ascii="Consolas" w:eastAsia="Times New Roman" w:hAnsi="Consolas" w:cs="Times New Roman"/>
-          <w:color w:val="4FB4D8"/>
-          <w:sz w:val="21"/>
-          <w:szCs w:val="21"/>
-          <w:lang w:val="en-US"/>
-        </w:rPr>
-        <w:t>==0; else notShow"</w:t>
+        <w:t>"book.status==0; else notShow"</w:t>
       </w:r>
       <w:r>
         <w:rPr>
@@ -14416,21 +13956,7 @@
         <w:rPr>
           <w:lang w:val="en-US" w:eastAsia="fr-FR"/>
         </w:rPr>
-        <w:t xml:space="preserve">As we can see, in both the front-end and the </w:t>
-      </w:r>
-      <w:proofErr w:type="gramStart"/>
-      <w:r>
-        <w:rPr>
-          <w:lang w:val="en-US" w:eastAsia="fr-FR"/>
-        </w:rPr>
-        <w:t>back-end</w:t>
-      </w:r>
-      <w:proofErr w:type="gramEnd"/>
-      <w:r>
-        <w:rPr>
-          <w:lang w:val="en-US" w:eastAsia="fr-FR"/>
-        </w:rPr>
-        <w:t xml:space="preserve"> the architecture used is the:</w:t>
+        <w:t>As we can see, in both the front-end and the back-end the architecture used is the:</w:t>
       </w:r>
       <w:r>
         <w:rPr>
@@ -14789,7 +14315,7 @@
                     </pic:cNvPicPr>
                   </pic:nvPicPr>
                   <pic:blipFill>
-                    <a:blip r:embed="rId23">
+                    <a:blip r:embed="rId22">
                       <a:extLst>
                         <a:ext uri="{28A0092B-C50C-407E-A947-70E740481C1C}">
                           <a14:useLocalDpi xmlns:a14="http://schemas.microsoft.com/office/drawing/2010/main" val="0"/>
@@ -15098,7 +14624,6 @@
         </w:rPr>
         <w:t xml:space="preserve">In the </w:t>
       </w:r>
-      <w:proofErr w:type="gramStart"/>
       <w:r>
         <w:rPr>
           <w:lang w:val="en-US" w:eastAsia="fr-FR"/>
@@ -15109,14 +14634,7 @@
         <w:rPr>
           <w:lang w:val="en-US" w:eastAsia="fr-FR"/>
         </w:rPr>
-        <w:t>-end</w:t>
-      </w:r>
-      <w:proofErr w:type="gramEnd"/>
-      <w:r>
-        <w:rPr>
-          <w:lang w:val="en-US" w:eastAsia="fr-FR"/>
-        </w:rPr>
-        <w:t>, the MVC architecture is followed as following:</w:t>
+        <w:t>-end, the MVC architecture is followed as following:</w:t>
       </w:r>
     </w:p>
     <w:p>
@@ -15550,7 +15068,29 @@
           <w:szCs w:val="21"/>
           <w:lang w:val="en-US"/>
         </w:rPr>
-        <w:t>docker run –name &lt;Container_Name&gt; -it &lt;</w:t>
+        <w:t>docker run –name &lt;</w:t>
+      </w:r>
+      <w:proofErr w:type="spellStart"/>
+      <w:r>
+        <w:rPr>
+          <w:rFonts w:ascii="Consolas" w:eastAsia="Times New Roman" w:hAnsi="Consolas" w:cs="Times New Roman"/>
+          <w:color w:val="78BD65"/>
+          <w:sz w:val="21"/>
+          <w:szCs w:val="21"/>
+          <w:lang w:val="en-US"/>
+        </w:rPr>
+        <w:t>Container_Name</w:t>
+      </w:r>
+      <w:proofErr w:type="spellEnd"/>
+      <w:r>
+        <w:rPr>
+          <w:rFonts w:ascii="Consolas" w:eastAsia="Times New Roman" w:hAnsi="Consolas" w:cs="Times New Roman"/>
+          <w:color w:val="78BD65"/>
+          <w:sz w:val="21"/>
+          <w:szCs w:val="21"/>
+          <w:lang w:val="en-US"/>
+        </w:rPr>
+        <w:t>&gt; -it &lt;</w:t>
       </w:r>
       <w:proofErr w:type="spellStart"/>
       <w:r>
@@ -15657,7 +15197,29 @@
           <w:szCs w:val="21"/>
           <w:lang w:val="en-US"/>
         </w:rPr>
-        <w:t>docker rm &lt;Container_Name&gt; or &lt;</w:t>
+        <w:t>docker rm &lt;</w:t>
+      </w:r>
+      <w:proofErr w:type="spellStart"/>
+      <w:r>
+        <w:rPr>
+          <w:rFonts w:ascii="Consolas" w:eastAsia="Times New Roman" w:hAnsi="Consolas" w:cs="Times New Roman"/>
+          <w:color w:val="78BD65"/>
+          <w:sz w:val="21"/>
+          <w:szCs w:val="21"/>
+          <w:lang w:val="en-US"/>
+        </w:rPr>
+        <w:t>Container_Name</w:t>
+      </w:r>
+      <w:proofErr w:type="spellEnd"/>
+      <w:r>
+        <w:rPr>
+          <w:rFonts w:ascii="Consolas" w:eastAsia="Times New Roman" w:hAnsi="Consolas" w:cs="Times New Roman"/>
+          <w:color w:val="78BD65"/>
+          <w:sz w:val="21"/>
+          <w:szCs w:val="21"/>
+          <w:lang w:val="en-US"/>
+        </w:rPr>
+        <w:t>&gt; or &lt;</w:t>
       </w:r>
       <w:proofErr w:type="spellStart"/>
       <w:r>
@@ -15770,7 +15332,6 @@
         <w:t>FROM </w:t>
       </w:r>
       <w:proofErr w:type="spellStart"/>
-      <w:proofErr w:type="gramStart"/>
       <w:r>
         <w:rPr>
           <w:rFonts w:ascii="Consolas" w:eastAsia="Times New Roman" w:hAnsi="Consolas" w:cs="Times New Roman"/>
@@ -15782,7 +15343,6 @@
         <w:t>node:latest</w:t>
       </w:r>
       <w:proofErr w:type="spellEnd"/>
-      <w:proofErr w:type="gramEnd"/>
     </w:p>
     <w:p>
       <w:pPr>
@@ -15806,7 +15366,6 @@
         </w:rPr>
         <w:t xml:space="preserve">2. </w:t>
       </w:r>
-      <w:proofErr w:type="gramStart"/>
       <w:r>
         <w:rPr>
           <w:rFonts w:ascii="Consolas" w:eastAsia="Times New Roman" w:hAnsi="Consolas" w:cs="Times New Roman"/>
@@ -15815,18 +15374,7 @@
           <w:szCs w:val="21"/>
           <w:lang w:val="en-US"/>
         </w:rPr>
-        <w:t>COPY .</w:t>
-      </w:r>
-      <w:proofErr w:type="gramEnd"/>
-      <w:r>
-        <w:rPr>
-          <w:rFonts w:ascii="Consolas" w:eastAsia="Times New Roman" w:hAnsi="Consolas" w:cs="Times New Roman"/>
-          <w:color w:val="78BD65"/>
-          <w:sz w:val="21"/>
-          <w:szCs w:val="21"/>
-          <w:lang w:val="en-US"/>
-        </w:rPr>
-        <w:t> /</w:t>
+        <w:t>COPY . /</w:t>
       </w:r>
       <w:proofErr w:type="spellStart"/>
       <w:r>
@@ -16077,27 +15625,13 @@
         <w:rPr>
           <w:lang w:val="en-US" w:eastAsia="fr-FR"/>
         </w:rPr>
-        <w:t xml:space="preserve">. </w:t>
-      </w:r>
-      <w:proofErr w:type="spellStart"/>
-      <w:r>
-        <w:rPr>
-          <w:lang w:val="en-US" w:eastAsia="fr-FR"/>
-        </w:rPr>
-        <w:t xml:space="preserve">This </w:t>
-      </w:r>
-      <w:r>
-        <w:rPr>
-          <w:lang w:val="en-US" w:eastAsia="fr-FR"/>
-        </w:rPr>
-        <w:t>means</w:t>
-      </w:r>
-      <w:proofErr w:type="spellEnd"/>
-      <w:r>
-        <w:rPr>
-          <w:lang w:val="en-US" w:eastAsia="fr-FR"/>
-        </w:rPr>
-        <w:t xml:space="preserve"> the current directory and /</w:t>
+        <w:t xml:space="preserve">. This </w:t>
+      </w:r>
+      <w:r>
+        <w:rPr>
+          <w:lang w:val="en-US" w:eastAsia="fr-FR"/>
+        </w:rPr>
+        <w:t>means the current directory and /</w:t>
       </w:r>
       <w:proofErr w:type="spellStart"/>
       <w:r>
@@ -16320,7 +15854,7 @@
           <w:szCs w:val="21"/>
           <w:lang w:val="en-US"/>
         </w:rPr>
-        <w:t>'3'</w:t>
+        <w:t>'2'</w:t>
       </w:r>
     </w:p>
     <w:p>
@@ -16376,7 +15910,7 @@
           <w:szCs w:val="21"/>
           <w:lang w:val="en-US"/>
         </w:rPr>
-        <w:t># Service #0 API Gateway</w:t>
+        <w:t># Front End</w:t>
       </w:r>
     </w:p>
     <w:p>
@@ -16401,7 +15935,6 @@
         </w:rPr>
         <w:t>  </w:t>
       </w:r>
-      <w:proofErr w:type="spellStart"/>
       <w:r>
         <w:rPr>
           <w:rFonts w:ascii="Consolas" w:eastAsia="Times New Roman" w:hAnsi="Consolas" w:cs="Times New Roman"/>
@@ -16410,9 +15943,8 @@
           <w:szCs w:val="21"/>
           <w:lang w:val="en-US"/>
         </w:rPr>
-        <w:t>apigateway</w:t>
-      </w:r>
-      <w:proofErr w:type="spellEnd"/>
+        <w:t>frontend</w:t>
+      </w:r>
       <w:r>
         <w:rPr>
           <w:rFonts w:ascii="Consolas" w:eastAsia="Times New Roman" w:hAnsi="Consolas" w:cs="Times New Roman"/>
@@ -16477,7 +16009,7 @@
           <w:szCs w:val="21"/>
           <w:lang w:val="en-US"/>
         </w:rPr>
-        <w:t>APIGateway</w:t>
+        <w:t>FrontEnd</w:t>
       </w:r>
       <w:proofErr w:type="spellEnd"/>
     </w:p>
@@ -16513,7 +16045,6 @@
         </w:rPr>
         <w:t>build</w:t>
       </w:r>
-      <w:proofErr w:type="gramStart"/>
       <w:r>
         <w:rPr>
           <w:rFonts w:ascii="Consolas" w:eastAsia="Times New Roman" w:hAnsi="Consolas" w:cs="Times New Roman"/>
@@ -16532,31 +16063,8 @@
           <w:szCs w:val="21"/>
           <w:lang w:val="en-US"/>
         </w:rPr>
-        <w:t>.</w:t>
-      </w:r>
-      <w:proofErr w:type="gramEnd"/>
-      <w:r>
-        <w:rPr>
-          <w:rFonts w:ascii="Consolas" w:eastAsia="Times New Roman" w:hAnsi="Consolas" w:cs="Times New Roman"/>
-          <w:color w:val="4FB4D8"/>
-          <w:sz w:val="21"/>
-          <w:szCs w:val="21"/>
-          <w:lang w:val="en-US"/>
-        </w:rPr>
-        <w:t>/</w:t>
-      </w:r>
-      <w:proofErr w:type="spellStart"/>
-      <w:r>
-        <w:rPr>
-          <w:rFonts w:ascii="Consolas" w:eastAsia="Times New Roman" w:hAnsi="Consolas" w:cs="Times New Roman"/>
-          <w:color w:val="4FB4D8"/>
-          <w:sz w:val="21"/>
-          <w:szCs w:val="21"/>
-          <w:lang w:val="en-US"/>
-        </w:rPr>
-        <w:t>APIGateway</w:t>
-      </w:r>
-      <w:proofErr w:type="spellEnd"/>
+        <w:t>./frontend</w:t>
+      </w:r>
     </w:p>
     <w:p>
       <w:pPr>
@@ -16631,7 +16139,7 @@
           <w:szCs w:val="21"/>
           <w:lang w:val="en-US"/>
         </w:rPr>
-        <w:t>"8080:8080"</w:t>
+        <w:t>"4200:4200"</w:t>
       </w:r>
     </w:p>
     <w:p>
@@ -16654,7 +16162,7 @@
           <w:szCs w:val="21"/>
           <w:lang w:val="en-US"/>
         </w:rPr>
-        <w:t># Service #1 Books Service</w:t>
+        <w:t># Service #0 API Gateway</w:t>
       </w:r>
     </w:p>
     <w:p>
@@ -16679,6 +16187,7 @@
         </w:rPr>
         <w:t>  </w:t>
       </w:r>
+      <w:proofErr w:type="spellStart"/>
       <w:r>
         <w:rPr>
           <w:rFonts w:ascii="Consolas" w:eastAsia="Times New Roman" w:hAnsi="Consolas" w:cs="Times New Roman"/>
@@ -16687,8 +16196,9 @@
           <w:szCs w:val="21"/>
           <w:lang w:val="en-US"/>
         </w:rPr>
-        <w:t>books</w:t>
-      </w:r>
+        <w:t>apigateway</w:t>
+      </w:r>
+      <w:proofErr w:type="spellEnd"/>
       <w:r>
         <w:rPr>
           <w:rFonts w:ascii="Consolas" w:eastAsia="Times New Roman" w:hAnsi="Consolas" w:cs="Times New Roman"/>
@@ -16753,7 +16263,7 @@
           <w:szCs w:val="21"/>
           <w:lang w:val="en-US"/>
         </w:rPr>
-        <w:t>BooksService</w:t>
+        <w:t>APIGateway</w:t>
       </w:r>
       <w:proofErr w:type="spellEnd"/>
     </w:p>
@@ -16789,7 +16299,6 @@
         </w:rPr>
         <w:t>build</w:t>
       </w:r>
-      <w:proofErr w:type="gramStart"/>
       <w:r>
         <w:rPr>
           <w:rFonts w:ascii="Consolas" w:eastAsia="Times New Roman" w:hAnsi="Consolas" w:cs="Times New Roman"/>
@@ -16808,9 +16317,9 @@
           <w:szCs w:val="21"/>
           <w:lang w:val="en-US"/>
         </w:rPr>
-        <w:t>.</w:t>
-      </w:r>
-      <w:proofErr w:type="gramEnd"/>
+        <w:t>./backend/</w:t>
+      </w:r>
+      <w:proofErr w:type="spellStart"/>
       <w:r>
         <w:rPr>
           <w:rFonts w:ascii="Consolas" w:eastAsia="Times New Roman" w:hAnsi="Consolas" w:cs="Times New Roman"/>
@@ -16819,18 +16328,7 @@
           <w:szCs w:val="21"/>
           <w:lang w:val="en-US"/>
         </w:rPr>
-        <w:t>/</w:t>
-      </w:r>
-      <w:proofErr w:type="spellStart"/>
-      <w:r>
-        <w:rPr>
-          <w:rFonts w:ascii="Consolas" w:eastAsia="Times New Roman" w:hAnsi="Consolas" w:cs="Times New Roman"/>
-          <w:color w:val="4FB4D8"/>
-          <w:sz w:val="21"/>
-          <w:szCs w:val="21"/>
-          <w:lang w:val="en-US"/>
-        </w:rPr>
-        <w:t>booksservice</w:t>
+        <w:t>APIGateway</w:t>
       </w:r>
       <w:proofErr w:type="spellEnd"/>
     </w:p>
@@ -16907,7 +16405,7 @@
           <w:szCs w:val="21"/>
           <w:lang w:val="en-US"/>
         </w:rPr>
-        <w:t>"8084:8084"</w:t>
+        <w:t>"8080:8080"</w:t>
       </w:r>
     </w:p>
     <w:p>
@@ -16930,7 +16428,7 @@
           <w:szCs w:val="21"/>
           <w:lang w:val="en-US"/>
         </w:rPr>
-        <w:t># Service #2 Customers Service</w:t>
+        <w:t># Service #1 Books Service</w:t>
       </w:r>
     </w:p>
     <w:p>
@@ -16963,7 +16461,7 @@
           <w:szCs w:val="21"/>
           <w:lang w:val="en-US"/>
         </w:rPr>
-        <w:t>customers</w:t>
+        <w:t>books</w:t>
       </w:r>
       <w:r>
         <w:rPr>
@@ -17029,7 +16527,7 @@
           <w:szCs w:val="21"/>
           <w:lang w:val="en-US"/>
         </w:rPr>
-        <w:t>CustomersService</w:t>
+        <w:t>BooksService</w:t>
       </w:r>
       <w:proofErr w:type="spellEnd"/>
     </w:p>
@@ -17065,7 +16563,6 @@
         </w:rPr>
         <w:t>build</w:t>
       </w:r>
-      <w:proofErr w:type="gramStart"/>
       <w:r>
         <w:rPr>
           <w:rFonts w:ascii="Consolas" w:eastAsia="Times New Roman" w:hAnsi="Consolas" w:cs="Times New Roman"/>
@@ -17084,9 +16581,9 @@
           <w:szCs w:val="21"/>
           <w:lang w:val="en-US"/>
         </w:rPr>
-        <w:t>.</w:t>
-      </w:r>
-      <w:proofErr w:type="gramEnd"/>
+        <w:t>./backend/</w:t>
+      </w:r>
+      <w:proofErr w:type="spellStart"/>
       <w:r>
         <w:rPr>
           <w:rFonts w:ascii="Consolas" w:eastAsia="Times New Roman" w:hAnsi="Consolas" w:cs="Times New Roman"/>
@@ -17095,18 +16592,7 @@
           <w:szCs w:val="21"/>
           <w:lang w:val="en-US"/>
         </w:rPr>
-        <w:t>/</w:t>
-      </w:r>
-      <w:proofErr w:type="spellStart"/>
-      <w:r>
-        <w:rPr>
-          <w:rFonts w:ascii="Consolas" w:eastAsia="Times New Roman" w:hAnsi="Consolas" w:cs="Times New Roman"/>
-          <w:color w:val="4FB4D8"/>
-          <w:sz w:val="21"/>
-          <w:szCs w:val="21"/>
-          <w:lang w:val="en-US"/>
-        </w:rPr>
-        <w:t>customersservice</w:t>
+        <w:t>booksservice</w:t>
       </w:r>
       <w:proofErr w:type="spellEnd"/>
     </w:p>
@@ -17183,7 +16669,7 @@
           <w:szCs w:val="21"/>
           <w:lang w:val="en-US"/>
         </w:rPr>
-        <w:t>"8082:8082"</w:t>
+        <w:t>"8084:8084"</w:t>
       </w:r>
     </w:p>
     <w:p>
@@ -17206,7 +16692,7 @@
           <w:szCs w:val="21"/>
           <w:lang w:val="en-US"/>
         </w:rPr>
-        <w:t># Service #3 Orders Service</w:t>
+        <w:t># Service #2 Customers Service</w:t>
       </w:r>
     </w:p>
     <w:p>
@@ -17239,7 +16725,7 @@
           <w:szCs w:val="21"/>
           <w:lang w:val="en-US"/>
         </w:rPr>
-        <w:t>orders</w:t>
+        <w:t>customers</w:t>
       </w:r>
       <w:r>
         <w:rPr>
@@ -17305,7 +16791,7 @@
           <w:szCs w:val="21"/>
           <w:lang w:val="en-US"/>
         </w:rPr>
-        <w:t>OrdersService</w:t>
+        <w:t>CustomersService</w:t>
       </w:r>
       <w:proofErr w:type="spellEnd"/>
     </w:p>
@@ -17341,7 +16827,6 @@
         </w:rPr>
         <w:t>build</w:t>
       </w:r>
-      <w:proofErr w:type="gramStart"/>
       <w:r>
         <w:rPr>
           <w:rFonts w:ascii="Consolas" w:eastAsia="Times New Roman" w:hAnsi="Consolas" w:cs="Times New Roman"/>
@@ -17360,9 +16845,9 @@
           <w:szCs w:val="21"/>
           <w:lang w:val="en-US"/>
         </w:rPr>
-        <w:t>.</w:t>
-      </w:r>
-      <w:proofErr w:type="gramEnd"/>
+        <w:t>./backend/</w:t>
+      </w:r>
+      <w:proofErr w:type="spellStart"/>
       <w:r>
         <w:rPr>
           <w:rFonts w:ascii="Consolas" w:eastAsia="Times New Roman" w:hAnsi="Consolas" w:cs="Times New Roman"/>
@@ -17371,18 +16856,7 @@
           <w:szCs w:val="21"/>
           <w:lang w:val="en-US"/>
         </w:rPr>
-        <w:t>/</w:t>
-      </w:r>
-      <w:proofErr w:type="spellStart"/>
-      <w:r>
-        <w:rPr>
-          <w:rFonts w:ascii="Consolas" w:eastAsia="Times New Roman" w:hAnsi="Consolas" w:cs="Times New Roman"/>
-          <w:color w:val="4FB4D8"/>
-          <w:sz w:val="21"/>
-          <w:szCs w:val="21"/>
-          <w:lang w:val="en-US"/>
-        </w:rPr>
-        <w:t>ordersservice</w:t>
+        <w:t>customersservice</w:t>
       </w:r>
       <w:proofErr w:type="spellEnd"/>
     </w:p>
@@ -17459,7 +16933,7 @@
           <w:szCs w:val="21"/>
           <w:lang w:val="en-US"/>
         </w:rPr>
-        <w:t>"8083:8083"</w:t>
+        <w:t>"8082:8082"</w:t>
       </w:r>
     </w:p>
     <w:p>
@@ -17482,7 +16956,7 @@
           <w:szCs w:val="21"/>
           <w:lang w:val="en-US"/>
         </w:rPr>
-        <w:t># MongoDB</w:t>
+        <w:t># Service #3 Orders Service</w:t>
       </w:r>
     </w:p>
     <w:p>
@@ -17515,7 +16989,7 @@
           <w:szCs w:val="21"/>
           <w:lang w:val="en-US"/>
         </w:rPr>
-        <w:t>mongo</w:t>
+        <w:t>orders</w:t>
       </w:r>
       <w:r>
         <w:rPr>
@@ -17572,6 +17046,7 @@
         </w:rPr>
         <w:t>: </w:t>
       </w:r>
+      <w:proofErr w:type="spellStart"/>
       <w:r>
         <w:rPr>
           <w:rFonts w:ascii="Consolas" w:eastAsia="Times New Roman" w:hAnsi="Consolas" w:cs="Times New Roman"/>
@@ -17580,8 +17055,9 @@
           <w:szCs w:val="21"/>
           <w:lang w:val="en-US"/>
         </w:rPr>
-        <w:t>mongodb</w:t>
-      </w:r>
+        <w:t>OrdersService</w:t>
+      </w:r>
+      <w:proofErr w:type="spellEnd"/>
     </w:p>
     <w:p>
       <w:pPr>
@@ -17613,7 +17089,7 @@
           <w:szCs w:val="21"/>
           <w:lang w:val="en-US"/>
         </w:rPr>
-        <w:t>restart</w:t>
+        <w:t>build</w:t>
       </w:r>
       <w:r>
         <w:rPr>
@@ -17633,8 +17109,20 @@
           <w:szCs w:val="21"/>
           <w:lang w:val="en-US"/>
         </w:rPr>
-        <w:t>always</w:t>
-      </w:r>
+        <w:t>./backend/</w:t>
+      </w:r>
+      <w:proofErr w:type="spellStart"/>
+      <w:r>
+        <w:rPr>
+          <w:rFonts w:ascii="Consolas" w:eastAsia="Times New Roman" w:hAnsi="Consolas" w:cs="Times New Roman"/>
+          <w:color w:val="4FB4D8"/>
+          <w:sz w:val="21"/>
+          <w:szCs w:val="21"/>
+          <w:lang w:val="en-US"/>
+        </w:rPr>
+        <w:t>ordersservice</w:t>
+      </w:r>
+      <w:proofErr w:type="spellEnd"/>
     </w:p>
     <w:p>
       <w:pPr>
@@ -17666,27 +17154,17 @@
           <w:szCs w:val="21"/>
           <w:lang w:val="en-US"/>
         </w:rPr>
-        <w:t>image</w:t>
-      </w:r>
-      <w:r>
-        <w:rPr>
-          <w:rFonts w:ascii="Consolas" w:eastAsia="Times New Roman" w:hAnsi="Consolas" w:cs="Times New Roman"/>
-          <w:color w:val="CBCDD2"/>
-          <w:sz w:val="21"/>
-          <w:szCs w:val="21"/>
-          <w:lang w:val="en-US"/>
-        </w:rPr>
-        <w:t>: </w:t>
-      </w:r>
-      <w:r>
-        <w:rPr>
-          <w:rFonts w:ascii="Consolas" w:eastAsia="Times New Roman" w:hAnsi="Consolas" w:cs="Times New Roman"/>
-          <w:color w:val="4FB4D8"/>
-          <w:sz w:val="21"/>
-          <w:szCs w:val="21"/>
-          <w:lang w:val="en-US"/>
-        </w:rPr>
-        <w:t>mongo</w:t>
+        <w:t>ports</w:t>
+      </w:r>
+      <w:r>
+        <w:rPr>
+          <w:rFonts w:ascii="Consolas" w:eastAsia="Times New Roman" w:hAnsi="Consolas" w:cs="Times New Roman"/>
+          <w:color w:val="CBCDD2"/>
+          <w:sz w:val="21"/>
+          <w:szCs w:val="21"/>
+          <w:lang w:val="en-US"/>
+        </w:rPr>
+        <w:t>:</w:t>
       </w:r>
     </w:p>
     <w:p>
@@ -17709,27 +17187,17 @@
           <w:szCs w:val="21"/>
           <w:lang w:val="en-US"/>
         </w:rPr>
-        <w:t>    </w:t>
-      </w:r>
-      <w:r>
-        <w:rPr>
-          <w:rFonts w:ascii="Consolas" w:eastAsia="Times New Roman" w:hAnsi="Consolas" w:cs="Times New Roman"/>
-          <w:color w:val="EB3D54"/>
-          <w:sz w:val="21"/>
-          <w:szCs w:val="21"/>
-          <w:lang w:val="en-US"/>
-        </w:rPr>
-        <w:t>volumes</w:t>
-      </w:r>
-      <w:r>
-        <w:rPr>
-          <w:rFonts w:ascii="Consolas" w:eastAsia="Times New Roman" w:hAnsi="Consolas" w:cs="Times New Roman"/>
-          <w:color w:val="CBCDD2"/>
-          <w:sz w:val="21"/>
-          <w:szCs w:val="21"/>
-          <w:lang w:val="en-US"/>
-        </w:rPr>
-        <w:t>:</w:t>
+        <w:t>      - </w:t>
+      </w:r>
+      <w:r>
+        <w:rPr>
+          <w:rFonts w:ascii="Consolas" w:eastAsia="Times New Roman" w:hAnsi="Consolas" w:cs="Times New Roman"/>
+          <w:color w:val="4FB4D8"/>
+          <w:sz w:val="21"/>
+          <w:szCs w:val="21"/>
+          <w:lang w:val="en-US"/>
+        </w:rPr>
+        <w:t>"8083:8083"</w:t>
       </w:r>
     </w:p>
     <w:p>
@@ -17747,79 +17215,13 @@
       <w:r>
         <w:rPr>
           <w:rFonts w:ascii="Consolas" w:eastAsia="Times New Roman" w:hAnsi="Consolas" w:cs="Times New Roman"/>
-          <w:color w:val="CBCDD2"/>
-          <w:sz w:val="21"/>
-          <w:szCs w:val="21"/>
-          <w:lang w:val="en-US"/>
-        </w:rPr>
-        <w:t>      -</w:t>
-      </w:r>
-      <w:proofErr w:type="gramStart"/>
-      <w:r>
-        <w:rPr>
-          <w:rFonts w:ascii="Consolas" w:eastAsia="Times New Roman" w:hAnsi="Consolas" w:cs="Times New Roman"/>
-          <w:color w:val="CBCDD2"/>
-          <w:sz w:val="21"/>
-          <w:szCs w:val="21"/>
-          <w:lang w:val="en-US"/>
-        </w:rPr>
-        <w:t> </w:t>
-      </w:r>
-      <w:r>
-        <w:rPr>
-          <w:rFonts w:ascii="Consolas" w:eastAsia="Times New Roman" w:hAnsi="Consolas" w:cs="Times New Roman"/>
-          <w:color w:val="4FB4D8"/>
-          <w:sz w:val="21"/>
-          <w:szCs w:val="21"/>
-          <w:lang w:val="en-US"/>
-        </w:rPr>
-        <w:t>..</w:t>
-      </w:r>
-      <w:proofErr w:type="gramEnd"/>
-      <w:r>
-        <w:rPr>
-          <w:rFonts w:ascii="Consolas" w:eastAsia="Times New Roman" w:hAnsi="Consolas" w:cs="Times New Roman"/>
-          <w:color w:val="4FB4D8"/>
-          <w:sz w:val="21"/>
-          <w:szCs w:val="21"/>
-          <w:lang w:val="en-US"/>
-        </w:rPr>
-        <w:t>/data/</w:t>
-      </w:r>
-      <w:proofErr w:type="spellStart"/>
-      <w:r>
-        <w:rPr>
-          <w:rFonts w:ascii="Consolas" w:eastAsia="Times New Roman" w:hAnsi="Consolas" w:cs="Times New Roman"/>
-          <w:color w:val="4FB4D8"/>
-          <w:sz w:val="21"/>
-          <w:szCs w:val="21"/>
-          <w:lang w:val="en-US"/>
-        </w:rPr>
-        <w:t>db</w:t>
-      </w:r>
-      <w:proofErr w:type="spellEnd"/>
-      <w:r>
-        <w:rPr>
-          <w:rFonts w:ascii="Consolas" w:eastAsia="Times New Roman" w:hAnsi="Consolas" w:cs="Times New Roman"/>
-          <w:color w:val="4FB4D8"/>
-          <w:sz w:val="21"/>
-          <w:szCs w:val="21"/>
-          <w:lang w:val="en-US"/>
-        </w:rPr>
-        <w:t>:/data/</w:t>
-      </w:r>
-      <w:proofErr w:type="spellStart"/>
-      <w:r>
-        <w:rPr>
-          <w:rFonts w:ascii="Consolas" w:eastAsia="Times New Roman" w:hAnsi="Consolas" w:cs="Times New Roman"/>
-          <w:color w:val="4FB4D8"/>
-          <w:sz w:val="21"/>
-          <w:szCs w:val="21"/>
-          <w:lang w:val="en-US"/>
-        </w:rPr>
-        <w:t>db</w:t>
-      </w:r>
-      <w:proofErr w:type="spellEnd"/>
+          <w:color w:val="686B78"/>
+          <w:sz w:val="21"/>
+          <w:szCs w:val="21"/>
+          <w:lang w:val="en-US"/>
+        </w:rPr>
+        <w:t># MongoDB</w:t>
+      </w:r>
     </w:p>
     <w:p>
       <w:pPr>
@@ -17836,22 +17238,32 @@
       <w:r>
         <w:rPr>
           <w:rFonts w:ascii="Consolas" w:eastAsia="Times New Roman" w:hAnsi="Consolas" w:cs="Times New Roman"/>
-          <w:color w:val="686B78"/>
-          <w:sz w:val="21"/>
-          <w:szCs w:val="21"/>
-          <w:lang w:val="en-US"/>
-        </w:rPr>
-        <w:t># MongoDB</w:t>
-      </w:r>
-      <w:r>
-        <w:rPr>
-          <w:rFonts w:ascii="Consolas" w:eastAsia="Times New Roman" w:hAnsi="Consolas" w:cs="Times New Roman"/>
-          <w:color w:val="CBCDD2"/>
-          <w:sz w:val="21"/>
-          <w:szCs w:val="21"/>
-          <w:lang w:val="en-US"/>
-        </w:rPr>
-        <w:t xml:space="preserve"> GUI</w:t>
+          <w:color w:val="CBCDD2"/>
+          <w:sz w:val="21"/>
+          <w:szCs w:val="21"/>
+          <w:lang w:val="en-US"/>
+        </w:rPr>
+        <w:t>  </w:t>
+      </w:r>
+      <w:r>
+        <w:rPr>
+          <w:rFonts w:ascii="Consolas" w:eastAsia="Times New Roman" w:hAnsi="Consolas" w:cs="Times New Roman"/>
+          <w:color w:val="EB3D54"/>
+          <w:sz w:val="21"/>
+          <w:szCs w:val="21"/>
+          <w:lang w:val="en-US"/>
+        </w:rPr>
+        <w:t>mongo</w:t>
+      </w:r>
+      <w:r>
+        <w:rPr>
+          <w:rFonts w:ascii="Consolas" w:eastAsia="Times New Roman" w:hAnsi="Consolas" w:cs="Times New Roman"/>
+          <w:color w:val="CBCDD2"/>
+          <w:sz w:val="21"/>
+          <w:szCs w:val="21"/>
+          <w:lang w:val="en-US"/>
+        </w:rPr>
+        <w:t>:</w:t>
       </w:r>
     </w:p>
     <w:p>
@@ -17874,8 +17286,9 @@
           <w:szCs w:val="21"/>
           <w:lang w:val="en-US"/>
         </w:rPr>
-        <w:t>  </w:t>
-      </w:r>
+        <w:t>    </w:t>
+      </w:r>
+      <w:proofErr w:type="spellStart"/>
       <w:r>
         <w:rPr>
           <w:rFonts w:ascii="Consolas" w:eastAsia="Times New Roman" w:hAnsi="Consolas" w:cs="Times New Roman"/>
@@ -17884,18 +17297,31 @@
           <w:szCs w:val="21"/>
           <w:lang w:val="en-US"/>
         </w:rPr>
-        <w:t>mongo-express</w:t>
-      </w:r>
-      <w:r>
-        <w:rPr>
-          <w:rFonts w:ascii="Consolas" w:eastAsia="Times New Roman" w:hAnsi="Consolas" w:cs="Times New Roman"/>
-          <w:color w:val="CBCDD2"/>
-          <w:sz w:val="21"/>
-          <w:szCs w:val="21"/>
-          <w:lang w:val="en-US"/>
-        </w:rPr>
-        <w:t>:</w:t>
-      </w:r>
+        <w:t>container_name</w:t>
+      </w:r>
+      <w:proofErr w:type="spellEnd"/>
+      <w:r>
+        <w:rPr>
+          <w:rFonts w:ascii="Consolas" w:eastAsia="Times New Roman" w:hAnsi="Consolas" w:cs="Times New Roman"/>
+          <w:color w:val="CBCDD2"/>
+          <w:sz w:val="21"/>
+          <w:szCs w:val="21"/>
+          <w:lang w:val="en-US"/>
+        </w:rPr>
+        <w:t>: </w:t>
+      </w:r>
+      <w:proofErr w:type="spellStart"/>
+      <w:r>
+        <w:rPr>
+          <w:rFonts w:ascii="Consolas" w:eastAsia="Times New Roman" w:hAnsi="Consolas" w:cs="Times New Roman"/>
+          <w:color w:val="4FB4D8"/>
+          <w:sz w:val="21"/>
+          <w:szCs w:val="21"/>
+          <w:lang w:val="en-US"/>
+        </w:rPr>
+        <w:t>mongodb</w:t>
+      </w:r>
+      <w:proofErr w:type="spellEnd"/>
     </w:p>
     <w:p>
       <w:pPr>
@@ -17927,7 +17353,7 @@
           <w:szCs w:val="21"/>
           <w:lang w:val="en-US"/>
         </w:rPr>
-        <w:t>image</w:t>
+        <w:t>restart</w:t>
       </w:r>
       <w:r>
         <w:rPr>
@@ -17947,7 +17373,7 @@
           <w:szCs w:val="21"/>
           <w:lang w:val="en-US"/>
         </w:rPr>
-        <w:t>mongo-express</w:t>
+        <w:t>always</w:t>
       </w:r>
     </w:p>
     <w:p>
@@ -17980,7 +17406,7 @@
           <w:szCs w:val="21"/>
           <w:lang w:val="en-US"/>
         </w:rPr>
-        <w:t>restart</w:t>
+        <w:t>image</w:t>
       </w:r>
       <w:r>
         <w:rPr>
@@ -18000,7 +17426,7 @@
           <w:szCs w:val="21"/>
           <w:lang w:val="en-US"/>
         </w:rPr>
-        <w:t>always</w:t>
+        <w:t>mongo</w:t>
       </w:r>
     </w:p>
     <w:p>
@@ -18033,7 +17459,7 @@
           <w:szCs w:val="21"/>
           <w:lang w:val="en-US"/>
         </w:rPr>
-        <w:t>ports</w:t>
+        <w:t>volumes</w:t>
       </w:r>
       <w:r>
         <w:rPr>
@@ -18076,6 +17502,289 @@
           <w:szCs w:val="21"/>
           <w:lang w:val="en-US"/>
         </w:rPr>
+        <w:t>../data/</w:t>
+      </w:r>
+      <w:proofErr w:type="spellStart"/>
+      <w:r>
+        <w:rPr>
+          <w:rFonts w:ascii="Consolas" w:eastAsia="Times New Roman" w:hAnsi="Consolas" w:cs="Times New Roman"/>
+          <w:color w:val="4FB4D8"/>
+          <w:sz w:val="21"/>
+          <w:szCs w:val="21"/>
+          <w:lang w:val="en-US"/>
+        </w:rPr>
+        <w:t>db</w:t>
+      </w:r>
+      <w:proofErr w:type="spellEnd"/>
+      <w:r>
+        <w:rPr>
+          <w:rFonts w:ascii="Consolas" w:eastAsia="Times New Roman" w:hAnsi="Consolas" w:cs="Times New Roman"/>
+          <w:color w:val="4FB4D8"/>
+          <w:sz w:val="21"/>
+          <w:szCs w:val="21"/>
+          <w:lang w:val="en-US"/>
+        </w:rPr>
+        <w:t>:/data/</w:t>
+      </w:r>
+      <w:proofErr w:type="spellStart"/>
+      <w:r>
+        <w:rPr>
+          <w:rFonts w:ascii="Consolas" w:eastAsia="Times New Roman" w:hAnsi="Consolas" w:cs="Times New Roman"/>
+          <w:color w:val="4FB4D8"/>
+          <w:sz w:val="21"/>
+          <w:szCs w:val="21"/>
+          <w:lang w:val="en-US"/>
+        </w:rPr>
+        <w:t>db</w:t>
+      </w:r>
+      <w:proofErr w:type="spellEnd"/>
+    </w:p>
+    <w:p>
+      <w:pPr>
+        <w:shd w:val="clear" w:color="auto" w:fill="121212"/>
+        <w:spacing w:after="0" w:line="285" w:lineRule="atLeast"/>
+        <w:rPr>
+          <w:rFonts w:ascii="Consolas" w:eastAsia="Times New Roman" w:hAnsi="Consolas" w:cs="Times New Roman"/>
+          <w:color w:val="CBCDD2"/>
+          <w:sz w:val="21"/>
+          <w:szCs w:val="21"/>
+          <w:lang w:val="en-US"/>
+        </w:rPr>
+      </w:pPr>
+      <w:r>
+        <w:rPr>
+          <w:rFonts w:ascii="Consolas" w:eastAsia="Times New Roman" w:hAnsi="Consolas" w:cs="Times New Roman"/>
+          <w:color w:val="686B78"/>
+          <w:sz w:val="21"/>
+          <w:szCs w:val="21"/>
+          <w:lang w:val="en-US"/>
+        </w:rPr>
+        <w:t># MongoDB GUI</w:t>
+      </w:r>
+    </w:p>
+    <w:p>
+      <w:pPr>
+        <w:shd w:val="clear" w:color="auto" w:fill="121212"/>
+        <w:spacing w:after="0" w:line="285" w:lineRule="atLeast"/>
+        <w:rPr>
+          <w:rFonts w:ascii="Consolas" w:eastAsia="Times New Roman" w:hAnsi="Consolas" w:cs="Times New Roman"/>
+          <w:color w:val="CBCDD2"/>
+          <w:sz w:val="21"/>
+          <w:szCs w:val="21"/>
+          <w:lang w:val="en-US"/>
+        </w:rPr>
+      </w:pPr>
+      <w:r>
+        <w:rPr>
+          <w:rFonts w:ascii="Consolas" w:eastAsia="Times New Roman" w:hAnsi="Consolas" w:cs="Times New Roman"/>
+          <w:color w:val="CBCDD2"/>
+          <w:sz w:val="21"/>
+          <w:szCs w:val="21"/>
+          <w:lang w:val="en-US"/>
+        </w:rPr>
+        <w:lastRenderedPageBreak/>
+        <w:t>  </w:t>
+      </w:r>
+      <w:r>
+        <w:rPr>
+          <w:rFonts w:ascii="Consolas" w:eastAsia="Times New Roman" w:hAnsi="Consolas" w:cs="Times New Roman"/>
+          <w:color w:val="EB3D54"/>
+          <w:sz w:val="21"/>
+          <w:szCs w:val="21"/>
+          <w:lang w:val="en-US"/>
+        </w:rPr>
+        <w:t>mongo-express</w:t>
+      </w:r>
+      <w:r>
+        <w:rPr>
+          <w:rFonts w:ascii="Consolas" w:eastAsia="Times New Roman" w:hAnsi="Consolas" w:cs="Times New Roman"/>
+          <w:color w:val="CBCDD2"/>
+          <w:sz w:val="21"/>
+          <w:szCs w:val="21"/>
+          <w:lang w:val="en-US"/>
+        </w:rPr>
+        <w:t>:</w:t>
+      </w:r>
+    </w:p>
+    <w:p>
+      <w:pPr>
+        <w:shd w:val="clear" w:color="auto" w:fill="121212"/>
+        <w:spacing w:after="0" w:line="285" w:lineRule="atLeast"/>
+        <w:rPr>
+          <w:rFonts w:ascii="Consolas" w:eastAsia="Times New Roman" w:hAnsi="Consolas" w:cs="Times New Roman"/>
+          <w:color w:val="CBCDD2"/>
+          <w:sz w:val="21"/>
+          <w:szCs w:val="21"/>
+          <w:lang w:val="en-US"/>
+        </w:rPr>
+      </w:pPr>
+      <w:r>
+        <w:rPr>
+          <w:rFonts w:ascii="Consolas" w:eastAsia="Times New Roman" w:hAnsi="Consolas" w:cs="Times New Roman"/>
+          <w:color w:val="CBCDD2"/>
+          <w:sz w:val="21"/>
+          <w:szCs w:val="21"/>
+          <w:lang w:val="en-US"/>
+        </w:rPr>
+        <w:t>    </w:t>
+      </w:r>
+      <w:r>
+        <w:rPr>
+          <w:rFonts w:ascii="Consolas" w:eastAsia="Times New Roman" w:hAnsi="Consolas" w:cs="Times New Roman"/>
+          <w:color w:val="EB3D54"/>
+          <w:sz w:val="21"/>
+          <w:szCs w:val="21"/>
+          <w:lang w:val="en-US"/>
+        </w:rPr>
+        <w:t>image</w:t>
+      </w:r>
+      <w:r>
+        <w:rPr>
+          <w:rFonts w:ascii="Consolas" w:eastAsia="Times New Roman" w:hAnsi="Consolas" w:cs="Times New Roman"/>
+          <w:color w:val="CBCDD2"/>
+          <w:sz w:val="21"/>
+          <w:szCs w:val="21"/>
+          <w:lang w:val="en-US"/>
+        </w:rPr>
+        <w:t>: </w:t>
+      </w:r>
+      <w:r>
+        <w:rPr>
+          <w:rFonts w:ascii="Consolas" w:eastAsia="Times New Roman" w:hAnsi="Consolas" w:cs="Times New Roman"/>
+          <w:color w:val="4FB4D8"/>
+          <w:sz w:val="21"/>
+          <w:szCs w:val="21"/>
+          <w:lang w:val="en-US"/>
+        </w:rPr>
+        <w:t>mongo-express</w:t>
+      </w:r>
+    </w:p>
+    <w:p>
+      <w:pPr>
+        <w:shd w:val="clear" w:color="auto" w:fill="121212"/>
+        <w:spacing w:after="0" w:line="285" w:lineRule="atLeast"/>
+        <w:rPr>
+          <w:rFonts w:ascii="Consolas" w:eastAsia="Times New Roman" w:hAnsi="Consolas" w:cs="Times New Roman"/>
+          <w:color w:val="CBCDD2"/>
+          <w:sz w:val="21"/>
+          <w:szCs w:val="21"/>
+          <w:lang w:val="en-US"/>
+        </w:rPr>
+      </w:pPr>
+      <w:r>
+        <w:rPr>
+          <w:rFonts w:ascii="Consolas" w:eastAsia="Times New Roman" w:hAnsi="Consolas" w:cs="Times New Roman"/>
+          <w:color w:val="CBCDD2"/>
+          <w:sz w:val="21"/>
+          <w:szCs w:val="21"/>
+          <w:lang w:val="en-US"/>
+        </w:rPr>
+        <w:t>    </w:t>
+      </w:r>
+      <w:r>
+        <w:rPr>
+          <w:rFonts w:ascii="Consolas" w:eastAsia="Times New Roman" w:hAnsi="Consolas" w:cs="Times New Roman"/>
+          <w:color w:val="EB3D54"/>
+          <w:sz w:val="21"/>
+          <w:szCs w:val="21"/>
+          <w:lang w:val="en-US"/>
+        </w:rPr>
+        <w:t>restart</w:t>
+      </w:r>
+      <w:r>
+        <w:rPr>
+          <w:rFonts w:ascii="Consolas" w:eastAsia="Times New Roman" w:hAnsi="Consolas" w:cs="Times New Roman"/>
+          <w:color w:val="CBCDD2"/>
+          <w:sz w:val="21"/>
+          <w:szCs w:val="21"/>
+          <w:lang w:val="en-US"/>
+        </w:rPr>
+        <w:t>: </w:t>
+      </w:r>
+      <w:r>
+        <w:rPr>
+          <w:rFonts w:ascii="Consolas" w:eastAsia="Times New Roman" w:hAnsi="Consolas" w:cs="Times New Roman"/>
+          <w:color w:val="4FB4D8"/>
+          <w:sz w:val="21"/>
+          <w:szCs w:val="21"/>
+          <w:lang w:val="en-US"/>
+        </w:rPr>
+        <w:t>always</w:t>
+      </w:r>
+    </w:p>
+    <w:p>
+      <w:pPr>
+        <w:shd w:val="clear" w:color="auto" w:fill="121212"/>
+        <w:spacing w:after="0" w:line="285" w:lineRule="atLeast"/>
+        <w:rPr>
+          <w:rFonts w:ascii="Consolas" w:eastAsia="Times New Roman" w:hAnsi="Consolas" w:cs="Times New Roman"/>
+          <w:color w:val="CBCDD2"/>
+          <w:sz w:val="21"/>
+          <w:szCs w:val="21"/>
+          <w:lang w:val="en-US"/>
+        </w:rPr>
+      </w:pPr>
+      <w:r>
+        <w:rPr>
+          <w:rFonts w:ascii="Consolas" w:eastAsia="Times New Roman" w:hAnsi="Consolas" w:cs="Times New Roman"/>
+          <w:color w:val="CBCDD2"/>
+          <w:sz w:val="21"/>
+          <w:szCs w:val="21"/>
+          <w:lang w:val="en-US"/>
+        </w:rPr>
+        <w:t>    </w:t>
+      </w:r>
+      <w:r>
+        <w:rPr>
+          <w:rFonts w:ascii="Consolas" w:eastAsia="Times New Roman" w:hAnsi="Consolas" w:cs="Times New Roman"/>
+          <w:color w:val="EB3D54"/>
+          <w:sz w:val="21"/>
+          <w:szCs w:val="21"/>
+          <w:lang w:val="en-US"/>
+        </w:rPr>
+        <w:t>ports</w:t>
+      </w:r>
+      <w:r>
+        <w:rPr>
+          <w:rFonts w:ascii="Consolas" w:eastAsia="Times New Roman" w:hAnsi="Consolas" w:cs="Times New Roman"/>
+          <w:color w:val="CBCDD2"/>
+          <w:sz w:val="21"/>
+          <w:szCs w:val="21"/>
+          <w:lang w:val="en-US"/>
+        </w:rPr>
+        <w:t>:</w:t>
+      </w:r>
+    </w:p>
+    <w:p>
+      <w:pPr>
+        <w:shd w:val="clear" w:color="auto" w:fill="121212"/>
+        <w:spacing w:after="0" w:line="285" w:lineRule="atLeast"/>
+        <w:rPr>
+          <w:rFonts w:ascii="Consolas" w:eastAsia="Times New Roman" w:hAnsi="Consolas" w:cs="Times New Roman"/>
+          <w:color w:val="CBCDD2"/>
+          <w:sz w:val="21"/>
+          <w:szCs w:val="21"/>
+          <w:lang w:val="en-US"/>
+        </w:rPr>
+      </w:pPr>
+      <w:r>
+        <w:rPr>
+          <w:rFonts w:ascii="Consolas" w:eastAsia="Times New Roman" w:hAnsi="Consolas" w:cs="Times New Roman"/>
+          <w:color w:val="CBCDD2"/>
+          <w:sz w:val="21"/>
+          <w:szCs w:val="21"/>
+          <w:lang w:val="en-US"/>
+        </w:rPr>
+        <w:t>      - </w:t>
+      </w:r>
+      <w:r>
+        <w:rPr>
+          <w:rFonts w:ascii="Consolas" w:eastAsia="Times New Roman" w:hAnsi="Consolas" w:cs="Times New Roman"/>
+          <w:color w:val="4FB4D8"/>
+          <w:sz w:val="21"/>
+          <w:szCs w:val="21"/>
+          <w:lang w:val="en-US"/>
+        </w:rPr>
         <w:t>"8081:8081"</w:t>
       </w:r>
     </w:p>
@@ -18086,6 +17795,8 @@
           <w:lang w:val="en-US" w:eastAsia="fr-FR"/>
         </w:rPr>
       </w:pPr>
+      <w:bookmarkStart w:id="38" w:name="_GoBack"/>
+      <w:bookmarkEnd w:id="38"/>
     </w:p>
     <w:p>
       <w:pPr>
@@ -18098,7 +17809,6 @@
         <w:rPr>
           <w:lang w:val="en-US" w:eastAsia="fr-FR"/>
         </w:rPr>
-        <w:lastRenderedPageBreak/>
         <w:t>A</w:t>
       </w:r>
       <w:r>
@@ -18151,7 +17861,7 @@
           <w:lang w:val="en-US" w:eastAsia="fr-FR"/>
         </w:rPr>
       </w:pPr>
-      <w:bookmarkStart w:id="38" w:name="_Toc23009350"/>
+      <w:bookmarkStart w:id="39" w:name="_Toc23009350"/>
       <w:r>
         <w:rPr>
           <w:lang w:val="en-US" w:eastAsia="fr-FR"/>
@@ -18164,7 +17874,7 @@
         </w:rPr>
         <w:t xml:space="preserve"> using the MQTT protocol</w:t>
       </w:r>
-      <w:bookmarkEnd w:id="38"/>
+      <w:bookmarkEnd w:id="39"/>
       <w:r>
         <w:rPr>
           <w:lang w:val="en-US" w:eastAsia="fr-FR"/>
@@ -18842,7 +18552,7 @@
                                 <w:lang w:val="en-US"/>
                               </w:rPr>
                             </w:pPr>
-                            <w:bookmarkStart w:id="39" w:name="_Toc23009320"/>
+                            <w:bookmarkStart w:id="40" w:name="_Toc23009320"/>
                             <w:r>
                               <w:rPr>
                                 <w:lang w:val="en-US"/>
@@ -18877,7 +18587,7 @@
                               </w:rPr>
                               <w:t>: Schema explaining the functioning of MQTT protocol</w:t>
                             </w:r>
-                            <w:bookmarkEnd w:id="39"/>
+                            <w:bookmarkEnd w:id="40"/>
                           </w:p>
                         </w:txbxContent>
                       </wps:txbx>
@@ -18906,7 +18616,7 @@
                           <w:lang w:val="en-US"/>
                         </w:rPr>
                       </w:pPr>
-                      <w:bookmarkStart w:id="40" w:name="_Toc23009320"/>
+                      <w:bookmarkStart w:id="41" w:name="_Toc23009320"/>
                       <w:r>
                         <w:rPr>
                           <w:lang w:val="en-US"/>
@@ -18941,7 +18651,7 @@
                         </w:rPr>
                         <w:t>: Schema explaining the functioning of MQTT protocol</w:t>
                       </w:r>
-                      <w:bookmarkEnd w:id="40"/>
+                      <w:bookmarkEnd w:id="41"/>
                     </w:p>
                   </w:txbxContent>
                 </v:textbox>
@@ -19968,11 +19678,9 @@
           <w:lang w:val="en-US" w:eastAsia="fr-FR"/>
         </w:rPr>
       </w:pPr>
-      <w:bookmarkStart w:id="41" w:name="_GoBack"/>
-      <w:bookmarkEnd w:id="41"/>
     </w:p>
     <w:sectPr>
-      <w:headerReference w:type="default" r:id="rId24"/>
+      <w:headerReference w:type="default" r:id="rId23"/>
       <w:pgSz w:w="11906" w:h="16838"/>
       <w:pgMar w:top="1440" w:right="1440" w:bottom="1440" w:left="1440" w:header="720" w:footer="720" w:gutter="0"/>
       <w:cols w:space="720"/>
@@ -23004,6 +22712,7 @@
   <w:style w:type="character" w:default="1" w:styleId="DefaultParagraphFont">
     <w:name w:val="Default Paragraph Font"/>
     <w:uiPriority w:val="1"/>
+    <w:semiHidden/>
     <w:unhideWhenUsed/>
   </w:style>
   <w:style w:type="table" w:default="1" w:styleId="TableNormal">
@@ -23611,15 +23320,6 @@
 </file>
 
 <file path=customXml/item1.xml><?xml version="1.0" encoding="utf-8"?>
-<?mso-contentType ?>
-<FormTemplates xmlns="http://schemas.microsoft.com/sharepoint/v3/contenttype/forms">
-  <Display>DocumentLibraryForm</Display>
-  <Edit>DocumentLibraryForm</Edit>
-  <New>DocumentLibraryForm</New>
-</FormTemplates>
-</file>
-
-<file path=customXml/item2.xml><?xml version="1.0" encoding="utf-8"?>
 <ct:contentTypeSchema xmlns:ct="http://schemas.microsoft.com/office/2006/metadata/contentType" xmlns:ma="http://schemas.microsoft.com/office/2006/metadata/properties/metaAttributes" ct:_="" ma:_="" ma:contentTypeName="Document" ma:contentTypeID="0x0101004607B8A449254841A9B660E100161729" ma:contentTypeVersion="2" ma:contentTypeDescription="Create a new document." ma:contentTypeScope="" ma:versionID="f78e894f27e581cd25b5c05bcf477f31">
   <xsd:schema xmlns:xsd="http://www.w3.org/2001/XMLSchema" xmlns:xs="http://www.w3.org/2001/XMLSchema" xmlns:p="http://schemas.microsoft.com/office/2006/metadata/properties" xmlns:ns3="6a4dfcfd-dfb1-4379-87ca-0ede8798faa0" targetNamespace="http://schemas.microsoft.com/office/2006/metadata/properties" ma:root="true" ma:fieldsID="0b4c343f247dbf0ba524a4c9673f2003" ns3:_="">
     <xsd:import namespace="6a4dfcfd-dfb1-4379-87ca-0ede8798faa0"/>
@@ -23751,6 +23451,15 @@
 </ct:contentTypeSchema>
 </file>
 
+<file path=customXml/item2.xml><?xml version="1.0" encoding="utf-8"?>
+<?mso-contentType ?>
+<FormTemplates xmlns="http://schemas.microsoft.com/sharepoint/v3/contenttype/forms">
+  <Display>DocumentLibraryForm</Display>
+  <Edit>DocumentLibraryForm</Edit>
+  <New>DocumentLibraryForm</New>
+</FormTemplates>
+</file>
+
 <file path=customXml/item3.xml><?xml version="1.0" encoding="utf-8"?>
 <p:properties xmlns:p="http://schemas.microsoft.com/office/2006/metadata/properties" xmlns:xsi="http://www.w3.org/2001/XMLSchema-instance" xmlns:pc="http://schemas.microsoft.com/office/infopath/2007/PartnerControls">
   <documentManagement/>
@@ -23762,14 +23471,6 @@
 </file>
 
 <file path=customXml/itemProps1.xml><?xml version="1.0" encoding="utf-8"?>
-<ds:datastoreItem xmlns:ds="http://schemas.openxmlformats.org/officeDocument/2006/customXml" ds:itemID="{CCB843C5-2BE9-494C-A8A2-C9C2E03ACA93}">
-  <ds:schemaRefs>
-    <ds:schemaRef ds:uri="http://schemas.microsoft.com/sharepoint/v3/contenttype/forms"/>
-  </ds:schemaRefs>
-</ds:datastoreItem>
-</file>
-
-<file path=customXml/itemProps2.xml><?xml version="1.0" encoding="utf-8"?>
 <ds:datastoreItem xmlns:ds="http://schemas.openxmlformats.org/officeDocument/2006/customXml" ds:itemID="{9E0289A1-F598-429C-8E5A-8F1D03A70EC5}">
   <ds:schemaRefs>
     <ds:schemaRef ds:uri="http://schemas.microsoft.com/office/2006/metadata/contentType"/>
@@ -23787,6 +23488,14 @@
 </ds:datastoreItem>
 </file>
 
+<file path=customXml/itemProps2.xml><?xml version="1.0" encoding="utf-8"?>
+<ds:datastoreItem xmlns:ds="http://schemas.openxmlformats.org/officeDocument/2006/customXml" ds:itemID="{CCB843C5-2BE9-494C-A8A2-C9C2E03ACA93}">
+  <ds:schemaRefs>
+    <ds:schemaRef ds:uri="http://schemas.microsoft.com/sharepoint/v3/contenttype/forms"/>
+  </ds:schemaRefs>
+</ds:datastoreItem>
+</file>
+
 <file path=customXml/itemProps3.xml><?xml version="1.0" encoding="utf-8"?>
 <ds:datastoreItem xmlns:ds="http://schemas.openxmlformats.org/officeDocument/2006/customXml" ds:itemID="{E4823772-2438-4D88-B4B0-C9A2159F27C9}">
   <ds:schemaRefs>
@@ -23797,7 +23506,7 @@
 </file>
 
 <file path=customXml/itemProps4.xml><?xml version="1.0" encoding="utf-8"?>
-<ds:datastoreItem xmlns:ds="http://schemas.openxmlformats.org/officeDocument/2006/customXml" ds:itemID="{67E3914B-DF23-4490-A9AA-AFD8E9551BEF}">
+<ds:datastoreItem xmlns:ds="http://schemas.openxmlformats.org/officeDocument/2006/customXml" ds:itemID="{E4DB8E68-B7A8-4ACC-BC5D-BB6295908558}">
   <ds:schemaRefs>
     <ds:schemaRef ds:uri="http://schemas.openxmlformats.org/officeDocument/2006/bibliography"/>
   </ds:schemaRefs>

</xml_diff>